<commit_message>
ADH documentation and test start to debug water submodel
</commit_message>
<xml_diff>
--- a/Physiomodel/Resources/Documentation/Hormones.docx
+++ b/Physiomodel/Resources/Documentation/Hormones.docx
@@ -1,6 +1,6 @@
 
 <file path=word/document.xml><?xml version="1.0" encoding="utf-8"?>
-<w:document xmlns:wpc="http://schemas.microsoft.com/office/word/2010/wordprocessingCanvas" xmlns:mc="http://schemas.openxmlformats.org/markup-compatibility/2006" xmlns:o="urn:schemas-microsoft-com:office:office" xmlns:r="http://schemas.openxmlformats.org/officeDocument/2006/relationships" xmlns:m="http://schemas.openxmlformats.org/officeDocument/2006/math" xmlns:v="urn:schemas-microsoft-com:vml" xmlns:wp14="http://schemas.microsoft.com/office/word/2010/wordprocessingDrawing" xmlns:wp="http://schemas.openxmlformats.org/drawingml/2006/wordprocessingDrawing" xmlns:w10="urn:schemas-microsoft-com:office:word" xmlns:w="http://schemas.openxmlformats.org/wordprocessingml/2006/main" xmlns:w14="http://schemas.microsoft.com/office/word/2010/wordml" xmlns:w15="http://schemas.microsoft.com/office/word/2012/wordml" xmlns:wpg="http://schemas.microsoft.com/office/word/2010/wordprocessingGroup" xmlns:wpi="http://schemas.microsoft.com/office/word/2010/wordprocessingInk" xmlns:wne="http://schemas.microsoft.com/office/word/2006/wordml" xmlns:wps="http://schemas.microsoft.com/office/word/2010/wordprocessingShape" mc:Ignorable="w14 w15 wp14">
+<w:document xmlns:ve="http://schemas.openxmlformats.org/markup-compatibility/2006" xmlns:o="urn:schemas-microsoft-com:office:office" xmlns:r="http://schemas.openxmlformats.org/officeDocument/2006/relationships" xmlns:m="http://schemas.openxmlformats.org/officeDocument/2006/math" xmlns:v="urn:schemas-microsoft-com:vml" xmlns:wp="http://schemas.openxmlformats.org/drawingml/2006/wordprocessingDrawing" xmlns:w10="urn:schemas-microsoft-com:office:word" xmlns:w="http://schemas.openxmlformats.org/wordprocessingml/2006/main" xmlns:wne="http://schemas.microsoft.com/office/word/2006/wordml">
   <w:body>
     <w:p>
       <w:pPr>
@@ -18,6 +18,7 @@
     </w:p>
     <w:p>
       <w:pPr>
+        <w:jc w:val="both"/>
         <w:rPr>
           <w:lang w:val="en-US"/>
         </w:rPr>
@@ -84,19 +85,99 @@
         <w:rPr>
           <w:lang w:val="en-US"/>
         </w:rPr>
-        <w:t xml:space="preserve"> transported to the lower side of these neurons in posterior pituitary. So t</w:t>
-      </w:r>
-      <w:r>
-        <w:rPr>
-          <w:lang w:val="en-US"/>
-        </w:rPr>
-        <w:t xml:space="preserve">he model accumulates the </w:t>
-      </w:r>
-      <w:r>
-        <w:rPr>
-          <w:lang w:val="en-US"/>
-        </w:rPr>
-        <w:t>amount of this hormone in three</w:t>
+        <w:t xml:space="preserve"> transported to the lower side of these neurons in posterior pituitary. </w:t>
+      </w:r>
+    </w:p>
+    <w:p>
+      <w:pPr>
+        <w:jc w:val="both"/>
+        <w:rPr>
+          <w:lang w:val="en-US"/>
+        </w:rPr>
+      </w:pPr>
+      <w:r>
+        <w:rPr>
+          <w:lang w:val="en-US"/>
+        </w:rPr>
+        <w:drawing>
+          <wp:inline distT="0" distB="0" distL="0" distR="0">
+            <wp:extent cx="5760720" cy="5629275"/>
+            <wp:effectExtent l="19050" t="0" r="0" b="0"/>
+            <wp:docPr id="2" name="Obrázek 0" descr="ADH.png"/>
+            <wp:cNvGraphicFramePr>
+              <a:graphicFrameLocks xmlns:a="http://schemas.openxmlformats.org/drawingml/2006/main" noChangeAspect="1"/>
+            </wp:cNvGraphicFramePr>
+            <a:graphic xmlns:a="http://schemas.openxmlformats.org/drawingml/2006/main">
+              <a:graphicData uri="http://schemas.openxmlformats.org/drawingml/2006/picture">
+                <pic:pic xmlns:pic="http://schemas.openxmlformats.org/drawingml/2006/picture">
+                  <pic:nvPicPr>
+                    <pic:cNvPr id="0" name="ADH.png"/>
+                    <pic:cNvPicPr/>
+                  </pic:nvPicPr>
+                  <pic:blipFill>
+                    <a:blip r:embed="rId4" cstate="print"/>
+                    <a:stretch>
+                      <a:fillRect/>
+                    </a:stretch>
+                  </pic:blipFill>
+                  <pic:spPr>
+                    <a:xfrm>
+                      <a:off x="0" y="0"/>
+                      <a:ext cx="5760720" cy="5629275"/>
+                    </a:xfrm>
+                    <a:prstGeom prst="rect">
+                      <a:avLst/>
+                    </a:prstGeom>
+                  </pic:spPr>
+                </pic:pic>
+              </a:graphicData>
+            </a:graphic>
+          </wp:inline>
+        </w:drawing>
+      </w:r>
+    </w:p>
+    <w:p>
+      <w:pPr>
+        <w:jc w:val="both"/>
+        <w:rPr>
+          <w:lang w:val="en-US"/>
+        </w:rPr>
+      </w:pPr>
+      <w:r>
+        <w:rPr>
+          <w:lang w:val="en-US"/>
+        </w:rPr>
+        <w:t>T</w:t>
+      </w:r>
+      <w:r>
+        <w:rPr>
+          <w:lang w:val="en-US"/>
+        </w:rPr>
+        <w:t xml:space="preserve">he model </w:t>
+      </w:r>
+      <w:r>
+        <w:rPr>
+          <w:lang w:val="en-US"/>
+        </w:rPr>
+        <w:t xml:space="preserve">(Fig1) </w:t>
+      </w:r>
+      <w:r>
+        <w:rPr>
+          <w:lang w:val="en-US"/>
+        </w:rPr>
+        <w:t xml:space="preserve">accumulates the </w:t>
+      </w:r>
+      <w:r>
+        <w:rPr>
+          <w:lang w:val="en-US"/>
+        </w:rPr>
+        <w:t xml:space="preserve">amount of this hormone in </w:t>
+      </w:r>
+      <w:r>
+        <w:rPr>
+          <w:lang w:val="en-US"/>
+        </w:rPr>
+        <w:t>four</w:t>
       </w:r>
       <w:r>
         <w:rPr>
@@ -204,7 +285,7 @@
         <w:rPr>
           <w:lang w:val="en-US"/>
         </w:rPr>
-        <w:t xml:space="preserve">ass), where ADH is prepared for secretion into blood; and finally </w:t>
+        <w:t xml:space="preserve">ass), where ADH is prepared for secretion into blood; </w:t>
       </w:r>
       <w:r>
         <w:rPr>
@@ -228,6 +309,34 @@
         <w:rPr>
           <w:lang w:val="en-US"/>
         </w:rPr>
+        <w:t xml:space="preserve">; and in the kidney </w:t>
+      </w:r>
+      <w:proofErr w:type="spellStart"/>
+      <w:r>
+        <w:rPr>
+          <w:lang w:val="en-US"/>
+        </w:rPr>
+        <w:t>nephron</w:t>
+      </w:r>
+      <w:proofErr w:type="spellEnd"/>
+      <w:r>
+        <w:rPr>
+          <w:lang w:val="en-US"/>
+        </w:rPr>
+        <w:t xml:space="preserve"> tissue, where it plays the role in water </w:t>
+      </w:r>
+      <w:proofErr w:type="spellStart"/>
+      <w:r>
+        <w:rPr>
+          <w:lang w:val="en-US"/>
+        </w:rPr>
+        <w:t>reabsorbtion</w:t>
+      </w:r>
+      <w:proofErr w:type="spellEnd"/>
+      <w:r>
+        <w:rPr>
+          <w:lang w:val="en-US"/>
+        </w:rPr>
         <w:t xml:space="preserve">. The normal </w:t>
       </w:r>
       <w:r>
@@ -258,7 +367,33 @@
         <w:rPr>
           <w:lang w:val="en-US"/>
         </w:rPr>
-        <w:t xml:space="preserve"> The normal rate of synthesis, secretion and degradation is 3.2 ng/min</w:t>
+        <w:t xml:space="preserve"> The normal </w:t>
+      </w:r>
+      <w:r>
+        <w:rPr>
+          <w:lang w:val="en-US"/>
+        </w:rPr>
+        <w:t xml:space="preserve">mean </w:t>
+      </w:r>
+      <w:r>
+        <w:rPr>
+          <w:lang w:val="en-US"/>
+        </w:rPr>
+        <w:t xml:space="preserve">rate of synthesis, secretion and degradation is 3.2 </w:t>
+      </w:r>
+      <w:proofErr w:type="spellStart"/>
+      <w:r>
+        <w:rPr>
+          <w:lang w:val="en-US"/>
+        </w:rPr>
+        <w:t>ng</w:t>
+      </w:r>
+      <w:proofErr w:type="spellEnd"/>
+      <w:r>
+        <w:rPr>
+          <w:lang w:val="en-US"/>
+        </w:rPr>
+        <w:t>/min</w:t>
       </w:r>
       <w:r>
         <w:rPr>
@@ -270,6 +405,26 @@
         <w:rPr>
           <w:lang w:val="en-US"/>
         </w:rPr>
+        <w:t xml:space="preserve">(49.2 </w:t>
+      </w:r>
+      <w:proofErr w:type="spellStart"/>
+      <w:r>
+        <w:rPr>
+          <w:lang w:val="en-US"/>
+        </w:rPr>
+        <w:t>fmol</w:t>
+      </w:r>
+      <w:proofErr w:type="spellEnd"/>
+      <w:r>
+        <w:rPr>
+          <w:lang w:val="en-US"/>
+        </w:rPr>
+        <w:t xml:space="preserve">/s) </w:t>
+      </w:r>
+      <w:r>
+        <w:rPr>
+          <w:lang w:val="en-US"/>
+        </w:rPr>
         <w:fldChar w:fldCharType="begin"/>
       </w:r>
       <w:r>
@@ -308,7 +463,13 @@
         <w:rPr>
           <w:lang w:val="en-US"/>
         </w:rPr>
-        <w:t>osmoreceptory</w:t>
+        <w:t>osmoreceptor</w:t>
+      </w:r>
+      <w:r>
+        <w:rPr>
+          <w:lang w:val="en-US"/>
+        </w:rPr>
+        <w:t>s</w:t>
       </w:r>
       <w:proofErr w:type="spellEnd"/>
       <w:r>
@@ -323,7 +484,7 @@
         <w:tblStyle w:val="Svtlseznam"/>
         <w:tblW w:w="0" w:type="auto"/>
         <w:jc w:val="center"/>
-        <w:tblLook w:val="04A0" w:firstRow="1" w:lastRow="0" w:firstColumn="1" w:lastColumn="0" w:noHBand="0" w:noVBand="1"/>
+        <w:tblLook w:val="04A0"/>
       </w:tblPr>
       <w:tblGrid>
         <w:gridCol w:w="2303"/>
@@ -332,12 +493,12 @@
       </w:tblGrid>
       <w:tr>
         <w:trPr>
-          <w:cnfStyle w:val="100000000000" w:firstRow="1" w:lastRow="0" w:firstColumn="0" w:lastColumn="0" w:oddVBand="0" w:evenVBand="0" w:oddHBand="0" w:evenHBand="0" w:firstRowFirstColumn="0" w:firstRowLastColumn="0" w:lastRowFirstColumn="0" w:lastRowLastColumn="0"/>
+          <w:cnfStyle w:val="100000000000"/>
           <w:jc w:val="center"/>
         </w:trPr>
         <w:tc>
           <w:tcPr>
-            <w:cnfStyle w:val="001000000000" w:firstRow="0" w:lastRow="0" w:firstColumn="1" w:lastColumn="0" w:oddVBand="0" w:evenVBand="0" w:oddHBand="0" w:evenHBand="0" w:firstRowFirstColumn="0" w:firstRowLastColumn="0" w:lastRowFirstColumn="0" w:lastRowLastColumn="0"/>
+            <w:cnfStyle w:val="001000000000"/>
             <w:tcW w:w="2303" w:type="dxa"/>
           </w:tcPr>
           <w:p>
@@ -351,6 +512,7 @@
               <w:rPr>
                 <w:lang w:val="en-US"/>
               </w:rPr>
+              <w:lastRenderedPageBreak/>
               <w:t>Slow Mass</w:t>
             </w:r>
           </w:p>
@@ -362,7 +524,7 @@
           <w:p>
             <w:pPr>
               <w:jc w:val="center"/>
-              <w:cnfStyle w:val="100000000000" w:firstRow="1" w:lastRow="0" w:firstColumn="0" w:lastColumn="0" w:oddVBand="0" w:evenVBand="0" w:oddHBand="0" w:evenHBand="0" w:firstRowFirstColumn="0" w:firstRowLastColumn="0" w:lastRowFirstColumn="0" w:lastRowLastColumn="0"/>
+              <w:cnfStyle w:val="100000000000"/>
               <w:rPr>
                 <w:lang w:val="en-US"/>
               </w:rPr>
@@ -382,7 +544,7 @@
           <w:p>
             <w:pPr>
               <w:jc w:val="center"/>
-              <w:cnfStyle w:val="100000000000" w:firstRow="1" w:lastRow="0" w:firstColumn="0" w:lastColumn="0" w:oddVBand="0" w:evenVBand="0" w:oddHBand="0" w:evenHBand="0" w:firstRowFirstColumn="0" w:firstRowLastColumn="0" w:lastRowFirstColumn="0" w:lastRowLastColumn="0"/>
+              <w:cnfStyle w:val="100000000000"/>
               <w:rPr>
                 <w:lang w:val="en-US"/>
               </w:rPr>
@@ -398,12 +560,12 @@
       </w:tr>
       <w:tr>
         <w:trPr>
-          <w:cnfStyle w:val="000000100000" w:firstRow="0" w:lastRow="0" w:firstColumn="0" w:lastColumn="0" w:oddVBand="0" w:evenVBand="0" w:oddHBand="1" w:evenHBand="0" w:firstRowFirstColumn="0" w:firstRowLastColumn="0" w:lastRowFirstColumn="0" w:lastRowLastColumn="0"/>
+          <w:cnfStyle w:val="000000100000"/>
           <w:jc w:val="center"/>
         </w:trPr>
         <w:tc>
           <w:tcPr>
-            <w:cnfStyle w:val="001000000000" w:firstRow="0" w:lastRow="0" w:firstColumn="1" w:lastColumn="0" w:oddVBand="0" w:evenVBand="0" w:oddHBand="0" w:evenHBand="0" w:firstRowFirstColumn="0" w:firstRowLastColumn="0" w:lastRowFirstColumn="0" w:lastRowLastColumn="0"/>
+            <w:cnfStyle w:val="001000000000"/>
             <w:tcW w:w="2303" w:type="dxa"/>
           </w:tcPr>
           <w:p>
@@ -439,7 +601,7 @@
           <w:p>
             <w:pPr>
               <w:jc w:val="center"/>
-              <w:cnfStyle w:val="000000100000" w:firstRow="0" w:lastRow="0" w:firstColumn="0" w:lastColumn="0" w:oddVBand="0" w:evenVBand="0" w:oddHBand="1" w:evenHBand="0" w:firstRowFirstColumn="0" w:firstRowLastColumn="0" w:lastRowFirstColumn="0" w:lastRowLastColumn="0"/>
+              <w:cnfStyle w:val="000000100000"/>
               <w:rPr>
                 <w:lang w:val="en-US"/>
               </w:rPr>
@@ -467,7 +629,7 @@
           <w:p>
             <w:pPr>
               <w:jc w:val="center"/>
-              <w:cnfStyle w:val="000000100000" w:firstRow="0" w:lastRow="0" w:firstColumn="0" w:lastColumn="0" w:oddVBand="0" w:evenVBand="0" w:oddHBand="1" w:evenHBand="0" w:firstRowFirstColumn="0" w:firstRowLastColumn="0" w:lastRowFirstColumn="0" w:lastRowLastColumn="0"/>
+              <w:cnfStyle w:val="000000100000"/>
               <w:rPr>
                 <w:lang w:val="en-US"/>
               </w:rPr>
@@ -495,7 +657,7 @@
         </w:trPr>
         <w:tc>
           <w:tcPr>
-            <w:cnfStyle w:val="001000000000" w:firstRow="0" w:lastRow="0" w:firstColumn="1" w:lastColumn="0" w:oddVBand="0" w:evenVBand="0" w:oddHBand="0" w:evenHBand="0" w:firstRowFirstColumn="0" w:firstRowLastColumn="0" w:lastRowFirstColumn="0" w:lastRowLastColumn="0"/>
+            <w:cnfStyle w:val="001000000000"/>
             <w:tcW w:w="2303" w:type="dxa"/>
           </w:tcPr>
           <w:p>
@@ -531,7 +693,7 @@
           <w:p>
             <w:pPr>
               <w:jc w:val="center"/>
-              <w:cnfStyle w:val="000000000000" w:firstRow="0" w:lastRow="0" w:firstColumn="0" w:lastColumn="0" w:oddVBand="0" w:evenVBand="0" w:oddHBand="0" w:evenHBand="0" w:firstRowFirstColumn="0" w:firstRowLastColumn="0" w:lastRowFirstColumn="0" w:lastRowLastColumn="0"/>
+              <w:cnfStyle w:val="000000000000"/>
               <w:rPr>
                 <w:lang w:val="en-US"/>
               </w:rPr>
@@ -559,7 +721,7 @@
           <w:p>
             <w:pPr>
               <w:jc w:val="center"/>
-              <w:cnfStyle w:val="000000000000" w:firstRow="0" w:lastRow="0" w:firstColumn="0" w:lastColumn="0" w:oddVBand="0" w:evenVBand="0" w:oddHBand="0" w:evenHBand="0" w:firstRowFirstColumn="0" w:firstRowLastColumn="0" w:lastRowFirstColumn="0" w:lastRowLastColumn="0"/>
+              <w:cnfStyle w:val="000000000000"/>
               <w:rPr>
                 <w:lang w:val="en-US"/>
               </w:rPr>
@@ -589,12 +751,12 @@
       </w:tr>
       <w:tr>
         <w:trPr>
-          <w:cnfStyle w:val="000000100000" w:firstRow="0" w:lastRow="0" w:firstColumn="0" w:lastColumn="0" w:oddVBand="0" w:evenVBand="0" w:oddHBand="1" w:evenHBand="0" w:firstRowFirstColumn="0" w:firstRowLastColumn="0" w:lastRowFirstColumn="0" w:lastRowLastColumn="0"/>
+          <w:cnfStyle w:val="000000100000"/>
           <w:jc w:val="center"/>
         </w:trPr>
         <w:tc>
           <w:tcPr>
-            <w:cnfStyle w:val="001000000000" w:firstRow="0" w:lastRow="0" w:firstColumn="1" w:lastColumn="0" w:oddVBand="0" w:evenVBand="0" w:oddHBand="0" w:evenHBand="0" w:firstRowFirstColumn="0" w:firstRowLastColumn="0" w:lastRowFirstColumn="0" w:lastRowLastColumn="0"/>
+            <w:cnfStyle w:val="001000000000"/>
             <w:tcW w:w="2303" w:type="dxa"/>
           </w:tcPr>
           <w:p>
@@ -671,7 +833,7 @@
           <w:p>
             <w:pPr>
               <w:jc w:val="center"/>
-              <w:cnfStyle w:val="000000100000" w:firstRow="0" w:lastRow="0" w:firstColumn="0" w:lastColumn="0" w:oddVBand="0" w:evenVBand="0" w:oddHBand="1" w:evenHBand="0" w:firstRowFirstColumn="0" w:firstRowLastColumn="0" w:lastRowFirstColumn="0" w:lastRowLastColumn="0"/>
+              <w:cnfStyle w:val="000000100000"/>
               <w:rPr>
                 <w:color w:val="A6A6A6" w:themeColor="background1" w:themeShade="A6"/>
                 <w:lang w:val="en-US"/>
@@ -735,7 +897,7 @@
           <w:p>
             <w:pPr>
               <w:jc w:val="center"/>
-              <w:cnfStyle w:val="000000100000" w:firstRow="0" w:lastRow="0" w:firstColumn="0" w:lastColumn="0" w:oddVBand="0" w:evenVBand="0" w:oddHBand="1" w:evenHBand="0" w:firstRowFirstColumn="0" w:firstRowLastColumn="0" w:lastRowFirstColumn="0" w:lastRowLastColumn="0"/>
+              <w:cnfStyle w:val="000000100000"/>
               <w:rPr>
                 <w:color w:val="A6A6A6" w:themeColor="background1" w:themeShade="A6"/>
                 <w:lang w:val="en-US"/>
@@ -767,7 +929,7 @@
     </w:p>
     <w:p>
       <w:pPr>
-        <w:pStyle w:val="Nadpis1"/>
+        <w:jc w:val="both"/>
         <w:rPr>
           <w:lang w:val="en-US"/>
         </w:rPr>
@@ -776,15 +938,51 @@
         <w:rPr>
           <w:lang w:val="en-US"/>
         </w:rPr>
-        <w:t>Renin</w:t>
+        <w:t xml:space="preserve">Even the vasopressin inside cells is modeled using instances of chemical Substance </w:t>
+      </w:r>
+      <w:proofErr w:type="gramStart"/>
+      <w:r>
+        <w:rPr>
+          <w:lang w:val="en-US"/>
+        </w:rPr>
+        <w:t>class,</w:t>
+      </w:r>
+      <w:proofErr w:type="gramEnd"/>
+      <w:r>
+        <w:rPr>
+          <w:lang w:val="en-US"/>
+        </w:rPr>
+        <w:t xml:space="preserve"> the concentrations here do not have sense because ADH is transported by vesicles down the cell.</w:t>
+      </w:r>
+      <w:r>
+        <w:rPr>
+          <w:lang w:val="en-US"/>
+        </w:rPr>
+        <w:t xml:space="preserve"> The degradation is divided into liver, kidney and other tissue clearance.</w:t>
       </w:r>
     </w:p>
     <w:p>
       <w:pPr>
+        <w:pStyle w:val="Nadpis1"/>
         <w:rPr>
           <w:lang w:val="en-US"/>
         </w:rPr>
       </w:pPr>
+      <w:proofErr w:type="spellStart"/>
+      <w:r>
+        <w:rPr>
+          <w:lang w:val="en-US"/>
+        </w:rPr>
+        <w:t>Renin</w:t>
+      </w:r>
+      <w:proofErr w:type="spellEnd"/>
+    </w:p>
+    <w:p>
+      <w:pPr>
+        <w:rPr>
+          <w:lang w:val="en-US"/>
+        </w:rPr>
+      </w:pPr>
       <w:r>
         <w:rPr>
           <w:lang w:val="en-US"/>
@@ -928,7 +1126,21 @@
         <w:rPr>
           <w:lang w:val="en-US"/>
         </w:rPr>
-        <w:t xml:space="preserve"> ng of </w:t>
+        <w:t xml:space="preserve"> </w:t>
+      </w:r>
+      <w:proofErr w:type="spellStart"/>
+      <w:r>
+        <w:rPr>
+          <w:lang w:val="en-US"/>
+        </w:rPr>
+        <w:t>ng</w:t>
+      </w:r>
+      <w:proofErr w:type="spellEnd"/>
+      <w:r>
+        <w:rPr>
+          <w:lang w:val="en-US"/>
+        </w:rPr>
+        <w:t xml:space="preserve"> of </w:t>
       </w:r>
       <w:proofErr w:type="spellStart"/>
       <w:r>
@@ -1076,14 +1288,7 @@
               <w:rFonts w:ascii="Cambria Math" w:hAnsi="Cambria Math"/>
               <w:lang w:val="en-US"/>
             </w:rPr>
-            <m:t xml:space="preserve"> </m:t>
-          </m:r>
-          <m:r>
-            <w:rPr>
-              <w:rFonts w:ascii="Cambria Math" w:hAnsi="Cambria Math"/>
-              <w:lang w:val="en-US"/>
-            </w:rPr>
-            <m:t>E</m:t>
+            <m:t xml:space="preserve"> E</m:t>
           </m:r>
         </m:oMath>
       </m:oMathPara>
@@ -1098,7 +1303,21 @@
         <w:rPr>
           <w:lang w:val="en-US"/>
         </w:rPr>
-        <w:t>Molecular mass of Renin is 4</w:t>
+        <w:t xml:space="preserve">Molecular mass of </w:t>
+      </w:r>
+      <w:proofErr w:type="spellStart"/>
+      <w:r>
+        <w:rPr>
+          <w:lang w:val="en-US"/>
+        </w:rPr>
+        <w:t>Renin</w:t>
+      </w:r>
+      <w:proofErr w:type="spellEnd"/>
+      <w:r>
+        <w:rPr>
+          <w:lang w:val="en-US"/>
+        </w:rPr>
+        <w:t xml:space="preserve"> is 4</w:t>
       </w:r>
       <w:r>
         <w:rPr>
@@ -1440,10 +1659,10 @@
     </w:p>
     <w:tbl>
       <w:tblPr>
-        <w:tblStyle w:val="Tabulkaseznamu3"/>
+        <w:tblStyle w:val="ListTable3"/>
         <w:tblW w:w="0" w:type="auto"/>
         <w:tblInd w:w="1242" w:type="dxa"/>
-        <w:tblLook w:val="04A0" w:firstRow="1" w:lastRow="0" w:firstColumn="1" w:lastColumn="0" w:noHBand="0" w:noVBand="1"/>
+        <w:tblLook w:val="04A0"/>
       </w:tblPr>
       <w:tblGrid>
         <w:gridCol w:w="2127"/>
@@ -1452,11 +1671,11 @@
       </w:tblGrid>
       <w:tr>
         <w:trPr>
-          <w:cnfStyle w:val="100000000000" w:firstRow="1" w:lastRow="0" w:firstColumn="0" w:lastColumn="0" w:oddVBand="0" w:evenVBand="0" w:oddHBand="0" w:evenHBand="0" w:firstRowFirstColumn="0" w:firstRowLastColumn="0" w:lastRowFirstColumn="0" w:lastRowLastColumn="0"/>
+          <w:cnfStyle w:val="100000000000"/>
         </w:trPr>
         <w:tc>
           <w:tcPr>
-            <w:cnfStyle w:val="001000000100" w:firstRow="0" w:lastRow="0" w:firstColumn="1" w:lastColumn="0" w:oddVBand="0" w:evenVBand="0" w:oddHBand="0" w:evenHBand="0" w:firstRowFirstColumn="1" w:firstRowLastColumn="0" w:lastRowFirstColumn="0" w:lastRowLastColumn="0"/>
+            <w:cnfStyle w:val="001000000100"/>
             <w:tcW w:w="2127" w:type="dxa"/>
           </w:tcPr>
           <w:p>
@@ -1481,7 +1700,7 @@
           <w:p>
             <w:pPr>
               <w:jc w:val="center"/>
-              <w:cnfStyle w:val="100000000000" w:firstRow="1" w:lastRow="0" w:firstColumn="0" w:lastColumn="0" w:oddVBand="0" w:evenVBand="0" w:oddHBand="0" w:evenHBand="0" w:firstRowFirstColumn="0" w:firstRowLastColumn="0" w:lastRowFirstColumn="0" w:lastRowLastColumn="0"/>
+              <w:cnfStyle w:val="100000000000"/>
               <w:rPr>
                 <w:lang w:val="en-US"/>
               </w:rPr>
@@ -1501,7 +1720,7 @@
           <w:p>
             <w:pPr>
               <w:jc w:val="center"/>
-              <w:cnfStyle w:val="100000000000" w:firstRow="1" w:lastRow="0" w:firstColumn="0" w:lastColumn="0" w:oddVBand="0" w:evenVBand="0" w:oddHBand="0" w:evenHBand="0" w:firstRowFirstColumn="0" w:firstRowLastColumn="0" w:lastRowFirstColumn="0" w:lastRowLastColumn="0"/>
+              <w:cnfStyle w:val="100000000000"/>
               <w:rPr>
                 <w:lang w:val="en-US"/>
               </w:rPr>
@@ -1517,11 +1736,11 @@
       </w:tr>
       <w:tr>
         <w:trPr>
-          <w:cnfStyle w:val="000000100000" w:firstRow="0" w:lastRow="0" w:firstColumn="0" w:lastColumn="0" w:oddVBand="0" w:evenVBand="0" w:oddHBand="1" w:evenHBand="0" w:firstRowFirstColumn="0" w:firstRowLastColumn="0" w:lastRowFirstColumn="0" w:lastRowLastColumn="0"/>
+          <w:cnfStyle w:val="000000100000"/>
         </w:trPr>
         <w:tc>
           <w:tcPr>
-            <w:cnfStyle w:val="001000000000" w:firstRow="0" w:lastRow="0" w:firstColumn="1" w:lastColumn="0" w:oddVBand="0" w:evenVBand="0" w:oddHBand="0" w:evenHBand="0" w:firstRowFirstColumn="0" w:firstRowLastColumn="0" w:lastRowFirstColumn="0" w:lastRowLastColumn="0"/>
+            <w:cnfStyle w:val="001000000000"/>
             <w:tcW w:w="2127" w:type="dxa"/>
           </w:tcPr>
           <w:p>
@@ -1588,7 +1807,7 @@
           <w:p>
             <w:pPr>
               <w:jc w:val="center"/>
-              <w:cnfStyle w:val="000000100000" w:firstRow="0" w:lastRow="0" w:firstColumn="0" w:lastColumn="0" w:oddVBand="0" w:evenVBand="0" w:oddHBand="1" w:evenHBand="0" w:firstRowFirstColumn="0" w:firstRowLastColumn="0" w:lastRowFirstColumn="0" w:lastRowLastColumn="0"/>
+              <w:cnfStyle w:val="000000100000"/>
               <w:rPr>
                 <w:color w:val="A6A6A6" w:themeColor="background1" w:themeShade="A6"/>
                 <w:lang w:val="en-US"/>
@@ -1653,7 +1872,7 @@
           <w:p>
             <w:pPr>
               <w:jc w:val="center"/>
-              <w:cnfStyle w:val="000000100000" w:firstRow="0" w:lastRow="0" w:firstColumn="0" w:lastColumn="0" w:oddVBand="0" w:evenVBand="0" w:oddHBand="1" w:evenHBand="0" w:firstRowFirstColumn="0" w:firstRowLastColumn="0" w:lastRowFirstColumn="0" w:lastRowLastColumn="0"/>
+              <w:cnfStyle w:val="000000100000"/>
               <w:rPr>
                 <w:rFonts w:cs="Arial"/>
                 <w:color w:val="A6A6A6" w:themeColor="background1" w:themeShade="A6"/>
@@ -1690,7 +1909,7 @@
       <w:tr>
         <w:tc>
           <w:tcPr>
-            <w:cnfStyle w:val="001000000000" w:firstRow="0" w:lastRow="0" w:firstColumn="1" w:lastColumn="0" w:oddVBand="0" w:evenVBand="0" w:oddHBand="0" w:evenHBand="0" w:firstRowFirstColumn="0" w:firstRowLastColumn="0" w:lastRowFirstColumn="0" w:lastRowLastColumn="0"/>
+            <w:cnfStyle w:val="001000000000"/>
             <w:tcW w:w="2127" w:type="dxa"/>
           </w:tcPr>
           <w:p>
@@ -1770,7 +1989,7 @@
           <w:p>
             <w:pPr>
               <w:jc w:val="center"/>
-              <w:cnfStyle w:val="000000000000" w:firstRow="0" w:lastRow="0" w:firstColumn="0" w:lastColumn="0" w:oddVBand="0" w:evenVBand="0" w:oddHBand="0" w:evenHBand="0" w:firstRowFirstColumn="0" w:firstRowLastColumn="0" w:lastRowFirstColumn="0" w:lastRowLastColumn="0"/>
+              <w:cnfStyle w:val="000000000000"/>
               <w:rPr>
                 <w:color w:val="A6A6A6" w:themeColor="background1" w:themeShade="A6"/>
                 <w:lang w:val="en-US"/>
@@ -1829,7 +2048,7 @@
           <w:p>
             <w:pPr>
               <w:jc w:val="center"/>
-              <w:cnfStyle w:val="000000000000" w:firstRow="0" w:lastRow="0" w:firstColumn="0" w:lastColumn="0" w:oddVBand="0" w:evenVBand="0" w:oddHBand="0" w:evenHBand="0" w:firstRowFirstColumn="0" w:firstRowLastColumn="0" w:lastRowFirstColumn="0" w:lastRowLastColumn="0"/>
+              <w:cnfStyle w:val="000000000000"/>
               <w:rPr>
                 <w:rFonts w:eastAsia="Times New Roman" w:cs="Arial"/>
                 <w:color w:val="A6A6A6" w:themeColor="background1" w:themeShade="A6"/>
@@ -1887,11 +2106,11 @@
       </w:tr>
       <w:tr>
         <w:trPr>
-          <w:cnfStyle w:val="000000100000" w:firstRow="0" w:lastRow="0" w:firstColumn="0" w:lastColumn="0" w:oddVBand="0" w:evenVBand="0" w:oddHBand="1" w:evenHBand="0" w:firstRowFirstColumn="0" w:firstRowLastColumn="0" w:lastRowFirstColumn="0" w:lastRowLastColumn="0"/>
+          <w:cnfStyle w:val="000000100000"/>
         </w:trPr>
         <w:tc>
           <w:tcPr>
-            <w:cnfStyle w:val="001000000000" w:firstRow="0" w:lastRow="0" w:firstColumn="1" w:lastColumn="0" w:oddVBand="0" w:evenVBand="0" w:oddHBand="0" w:evenHBand="0" w:firstRowFirstColumn="0" w:firstRowLastColumn="0" w:lastRowFirstColumn="0" w:lastRowLastColumn="0"/>
+            <w:cnfStyle w:val="001000000000"/>
             <w:tcW w:w="2127" w:type="dxa"/>
           </w:tcPr>
           <w:p>
@@ -1932,7 +2151,7 @@
           <w:p>
             <w:pPr>
               <w:jc w:val="center"/>
-              <w:cnfStyle w:val="000000100000" w:firstRow="0" w:lastRow="0" w:firstColumn="0" w:lastColumn="0" w:oddVBand="0" w:evenVBand="0" w:oddHBand="1" w:evenHBand="0" w:firstRowFirstColumn="0" w:firstRowLastColumn="0" w:lastRowFirstColumn="0" w:lastRowLastColumn="0"/>
+              <w:cnfStyle w:val="000000100000"/>
               <w:rPr>
                 <w:lang w:val="en-US"/>
               </w:rPr>
@@ -1958,7 +2177,7 @@
           <w:p>
             <w:pPr>
               <w:jc w:val="center"/>
-              <w:cnfStyle w:val="000000100000" w:firstRow="0" w:lastRow="0" w:firstColumn="0" w:lastColumn="0" w:oddVBand="0" w:evenVBand="0" w:oddHBand="1" w:evenHBand="0" w:firstRowFirstColumn="0" w:firstRowLastColumn="0" w:lastRowFirstColumn="0" w:lastRowLastColumn="0"/>
+              <w:cnfStyle w:val="000000100000"/>
               <w:rPr>
                 <w:lang w:val="en-US"/>
               </w:rPr>
@@ -1975,7 +2194,7 @@
       <w:tr>
         <w:tc>
           <w:tcPr>
-            <w:cnfStyle w:val="001000000000" w:firstRow="0" w:lastRow="0" w:firstColumn="1" w:lastColumn="0" w:oddVBand="0" w:evenVBand="0" w:oddHBand="0" w:evenHBand="0" w:firstRowFirstColumn="0" w:firstRowLastColumn="0" w:lastRowFirstColumn="0" w:lastRowLastColumn="0"/>
+            <w:cnfStyle w:val="001000000000"/>
             <w:tcW w:w="2127" w:type="dxa"/>
           </w:tcPr>
           <w:p>
@@ -2025,7 +2244,7 @@
           <w:p>
             <w:pPr>
               <w:jc w:val="center"/>
-              <w:cnfStyle w:val="000000000000" w:firstRow="0" w:lastRow="0" w:firstColumn="0" w:lastColumn="0" w:oddVBand="0" w:evenVBand="0" w:oddHBand="0" w:evenHBand="0" w:firstRowFirstColumn="0" w:firstRowLastColumn="0" w:lastRowFirstColumn="0" w:lastRowLastColumn="0"/>
+              <w:cnfStyle w:val="000000000000"/>
               <w:rPr>
                 <w:lang w:val="en-US"/>
               </w:rPr>
@@ -2065,7 +2284,7 @@
           <w:p>
             <w:pPr>
               <w:jc w:val="center"/>
-              <w:cnfStyle w:val="000000000000" w:firstRow="0" w:lastRow="0" w:firstColumn="0" w:lastColumn="0" w:oddVBand="0" w:evenVBand="0" w:oddHBand="0" w:evenHBand="0" w:firstRowFirstColumn="0" w:firstRowLastColumn="0" w:lastRowFirstColumn="0" w:lastRowLastColumn="0"/>
+              <w:cnfStyle w:val="000000000000"/>
               <w:rPr>
                 <w:lang w:val="en-US"/>
               </w:rPr>
@@ -2107,7 +2326,6 @@
         <w:spacing w:after="0"/>
       </w:pPr>
       <w:r>
-        <w:lastRenderedPageBreak/>
         <w:fldChar w:fldCharType="begin"/>
       </w:r>
       <w:r>
@@ -2188,6 +2406,7 @@
         <w:rPr>
           <w:lang w:val="en-US"/>
         </w:rPr>
+        <w:lastRenderedPageBreak/>
         <w:t>Insulin</w:t>
       </w:r>
     </w:p>
@@ -2229,18 +2448,7 @@
           <w:shd w:val="clear" w:color="auto" w:fill="FFFFFF"/>
           <w:lang w:val="en-US"/>
         </w:rPr>
-        <w:t>41.67ug/IU</w:t>
-      </w:r>
-      <w:r>
-        <w:rPr>
-          <w:rFonts w:ascii="Arial" w:hAnsi="Arial" w:cs="Arial"/>
-          <w:color w:val="222222"/>
-          <w:sz w:val="20"/>
-          <w:szCs w:val="20"/>
-          <w:shd w:val="clear" w:color="auto" w:fill="FFFFFF"/>
-          <w:lang w:val="en-US"/>
-        </w:rPr>
-        <w:t xml:space="preserve"> </w:t>
+        <w:t xml:space="preserve">41.67ug/IU </w:t>
       </w:r>
       <w:proofErr w:type="gramStart"/>
       <w:r>
@@ -2267,7 +2475,7 @@
         <w:t> </w:t>
       </w:r>
       <w:proofErr w:type="gramEnd"/>
-      <w:hyperlink r:id="rId4" w:tgtFrame="_blank" w:history="1">
+      <w:hyperlink r:id="rId5" w:tgtFrame="_blank" w:history="1">
         <w:r>
           <w:rPr>
             <w:rStyle w:val="Hypertextovodkaz"/>
@@ -2313,7 +2521,7 @@
           <w:shd w:val="clear" w:color="auto" w:fill="FFFFFF"/>
           <w:lang w:val="en-US"/>
         </w:rPr>
-        <w:t xml:space="preserve"> 10)</w:t>
+        <w:t xml:space="preserve"> 10), the last discontinued definition from year 1986 has </w:t>
       </w:r>
       <w:r>
         <w:rPr>
@@ -2324,7 +2532,7 @@
           <w:shd w:val="clear" w:color="auto" w:fill="FFFFFF"/>
           <w:lang w:val="en-US"/>
         </w:rPr>
-        <w:t xml:space="preserve">, the last discontinued definition from year 1986 has </w:t>
+        <w:t>38.46</w:t>
       </w:r>
       <w:r>
         <w:rPr>
@@ -2335,42 +2543,9 @@
           <w:shd w:val="clear" w:color="auto" w:fill="FFFFFF"/>
           <w:lang w:val="en-US"/>
         </w:rPr>
-        <w:t>38.46</w:t>
-      </w:r>
-      <w:r>
-        <w:rPr>
-          <w:rFonts w:ascii="Arial" w:hAnsi="Arial" w:cs="Arial"/>
-          <w:color w:val="222222"/>
-          <w:sz w:val="20"/>
-          <w:szCs w:val="20"/>
-          <w:shd w:val="clear" w:color="auto" w:fill="FFFFFF"/>
-          <w:lang w:val="en-US"/>
-        </w:rPr>
-        <w:t>ug</w:t>
-      </w:r>
-      <w:r>
-        <w:rPr>
-          <w:rFonts w:ascii="Arial" w:hAnsi="Arial" w:cs="Arial"/>
-          <w:color w:val="222222"/>
-          <w:sz w:val="20"/>
-          <w:szCs w:val="20"/>
-          <w:shd w:val="clear" w:color="auto" w:fill="FFFFFF"/>
-          <w:lang w:val="en-US"/>
-        </w:rPr>
-        <w:t xml:space="preserve">/IU </w:t>
-      </w:r>
-      <w:r>
-        <w:rPr>
-          <w:rFonts w:ascii="Arial" w:hAnsi="Arial" w:cs="Arial"/>
-          <w:color w:val="222222"/>
-          <w:sz w:val="20"/>
-          <w:szCs w:val="20"/>
-          <w:shd w:val="clear" w:color="auto" w:fill="FFFFFF"/>
-          <w:lang w:val="en-US"/>
-        </w:rPr>
-        <w:t>( </w:t>
-      </w:r>
-      <w:hyperlink r:id="rId5" w:tgtFrame="_blank" w:history="1">
+        <w:t>ug/IU ( </w:t>
+      </w:r>
+      <w:hyperlink r:id="rId6" w:tgtFrame="_blank" w:history="1">
         <w:r>
           <w:rPr>
             <w:rStyle w:val="Hypertextovodkaz"/>
@@ -2540,7 +2715,7 @@
 </file>
 
 <file path=word/styles.xml><?xml version="1.0" encoding="utf-8"?>
-<w:styles xmlns:mc="http://schemas.openxmlformats.org/markup-compatibility/2006" xmlns:r="http://schemas.openxmlformats.org/officeDocument/2006/relationships" xmlns:w="http://schemas.openxmlformats.org/wordprocessingml/2006/main" xmlns:w14="http://schemas.microsoft.com/office/word/2010/wordml" xmlns:w15="http://schemas.microsoft.com/office/word/2012/wordml" mc:Ignorable="w14 w15">
+<w:styles xmlns:r="http://schemas.openxmlformats.org/officeDocument/2006/relationships" xmlns:w="http://schemas.openxmlformats.org/wordprocessingml/2006/main">
   <w:docDefaults>
     <w:rPrDefault>
       <w:rPr>
@@ -2556,378 +2731,144 @@
       </w:pPr>
     </w:pPrDefault>
   </w:docDefaults>
-  <w:latentStyles w:defLockedState="0" w:defUIPriority="99" w:defSemiHidden="0" w:defUnhideWhenUsed="0" w:defQFormat="0" w:count="371">
-    <w:lsdException w:name="Normal" w:uiPriority="0" w:qFormat="1"/>
-    <w:lsdException w:name="heading 1" w:uiPriority="9" w:qFormat="1"/>
-    <w:lsdException w:name="heading 2" w:semiHidden="1" w:uiPriority="9" w:unhideWhenUsed="1" w:qFormat="1"/>
-    <w:lsdException w:name="heading 3" w:semiHidden="1" w:uiPriority="9" w:unhideWhenUsed="1" w:qFormat="1"/>
-    <w:lsdException w:name="heading 4" w:semiHidden="1" w:uiPriority="9" w:unhideWhenUsed="1" w:qFormat="1"/>
-    <w:lsdException w:name="heading 5" w:semiHidden="1" w:uiPriority="9" w:unhideWhenUsed="1" w:qFormat="1"/>
-    <w:lsdException w:name="heading 6" w:semiHidden="1" w:uiPriority="9" w:unhideWhenUsed="1" w:qFormat="1"/>
-    <w:lsdException w:name="heading 7" w:semiHidden="1" w:uiPriority="9" w:unhideWhenUsed="1" w:qFormat="1"/>
-    <w:lsdException w:name="heading 8" w:semiHidden="1" w:uiPriority="9" w:unhideWhenUsed="1" w:qFormat="1"/>
-    <w:lsdException w:name="heading 9" w:semiHidden="1" w:uiPriority="9" w:unhideWhenUsed="1" w:qFormat="1"/>
-    <w:lsdException w:name="index 1" w:semiHidden="1" w:unhideWhenUsed="1"/>
-    <w:lsdException w:name="index 2" w:semiHidden="1" w:unhideWhenUsed="1"/>
-    <w:lsdException w:name="index 3" w:semiHidden="1" w:unhideWhenUsed="1"/>
-    <w:lsdException w:name="index 4" w:semiHidden="1" w:unhideWhenUsed="1"/>
-    <w:lsdException w:name="index 5" w:semiHidden="1" w:unhideWhenUsed="1"/>
-    <w:lsdException w:name="index 6" w:semiHidden="1" w:unhideWhenUsed="1"/>
-    <w:lsdException w:name="index 7" w:semiHidden="1" w:unhideWhenUsed="1"/>
-    <w:lsdException w:name="index 8" w:semiHidden="1" w:unhideWhenUsed="1"/>
-    <w:lsdException w:name="index 9" w:semiHidden="1" w:unhideWhenUsed="1"/>
-    <w:lsdException w:name="toc 1" w:semiHidden="1" w:uiPriority="39" w:unhideWhenUsed="1"/>
-    <w:lsdException w:name="toc 2" w:semiHidden="1" w:uiPriority="39" w:unhideWhenUsed="1"/>
-    <w:lsdException w:name="toc 3" w:semiHidden="1" w:uiPriority="39" w:unhideWhenUsed="1"/>
-    <w:lsdException w:name="toc 4" w:semiHidden="1" w:uiPriority="39" w:unhideWhenUsed="1"/>
-    <w:lsdException w:name="toc 5" w:semiHidden="1" w:uiPriority="39" w:unhideWhenUsed="1"/>
-    <w:lsdException w:name="toc 6" w:semiHidden="1" w:uiPriority="39" w:unhideWhenUsed="1"/>
-    <w:lsdException w:name="toc 7" w:semiHidden="1" w:uiPriority="39" w:unhideWhenUsed="1"/>
-    <w:lsdException w:name="toc 8" w:semiHidden="1" w:uiPriority="39" w:unhideWhenUsed="1"/>
-    <w:lsdException w:name="toc 9" w:semiHidden="1" w:uiPriority="39" w:unhideWhenUsed="1"/>
-    <w:lsdException w:name="Normal Indent" w:semiHidden="1" w:unhideWhenUsed="1"/>
-    <w:lsdException w:name="footnote text" w:semiHidden="1" w:unhideWhenUsed="1"/>
-    <w:lsdException w:name="annotation text" w:semiHidden="1" w:unhideWhenUsed="1"/>
-    <w:lsdException w:name="header" w:semiHidden="1" w:unhideWhenUsed="1"/>
-    <w:lsdException w:name="footer" w:semiHidden="1" w:unhideWhenUsed="1"/>
-    <w:lsdException w:name="index heading" w:semiHidden="1" w:unhideWhenUsed="1"/>
-    <w:lsdException w:name="caption" w:semiHidden="1" w:uiPriority="35" w:unhideWhenUsed="1" w:qFormat="1"/>
-    <w:lsdException w:name="table of figures" w:semiHidden="1" w:unhideWhenUsed="1"/>
-    <w:lsdException w:name="envelope address" w:semiHidden="1" w:unhideWhenUsed="1"/>
-    <w:lsdException w:name="envelope return" w:semiHidden="1" w:unhideWhenUsed="1"/>
-    <w:lsdException w:name="footnote reference" w:semiHidden="1" w:unhideWhenUsed="1"/>
-    <w:lsdException w:name="annotation reference" w:semiHidden="1" w:unhideWhenUsed="1"/>
-    <w:lsdException w:name="line number" w:semiHidden="1" w:unhideWhenUsed="1"/>
-    <w:lsdException w:name="page number" w:semiHidden="1" w:unhideWhenUsed="1"/>
-    <w:lsdException w:name="endnote reference" w:semiHidden="1" w:unhideWhenUsed="1"/>
-    <w:lsdException w:name="endnote text" w:semiHidden="1" w:unhideWhenUsed="1"/>
-    <w:lsdException w:name="table of authorities" w:semiHidden="1" w:unhideWhenUsed="1"/>
-    <w:lsdException w:name="macro" w:semiHidden="1" w:unhideWhenUsed="1"/>
-    <w:lsdException w:name="toa heading" w:semiHidden="1" w:unhideWhenUsed="1"/>
-    <w:lsdException w:name="List" w:semiHidden="1" w:unhideWhenUsed="1"/>
-    <w:lsdException w:name="List Bullet" w:semiHidden="1" w:unhideWhenUsed="1"/>
-    <w:lsdException w:name="List Number" w:semiHidden="1" w:unhideWhenUsed="1"/>
-    <w:lsdException w:name="List 2" w:semiHidden="1" w:unhideWhenUsed="1"/>
-    <w:lsdException w:name="List 3" w:semiHidden="1" w:unhideWhenUsed="1"/>
-    <w:lsdException w:name="List 4" w:semiHidden="1" w:unhideWhenUsed="1"/>
-    <w:lsdException w:name="List 5" w:semiHidden="1" w:unhideWhenUsed="1"/>
-    <w:lsdException w:name="List Bullet 2" w:semiHidden="1" w:unhideWhenUsed="1"/>
-    <w:lsdException w:name="List Bullet 3" w:semiHidden="1" w:unhideWhenUsed="1"/>
-    <w:lsdException w:name="List Bullet 4" w:semiHidden="1" w:unhideWhenUsed="1"/>
-    <w:lsdException w:name="List Bullet 5" w:semiHidden="1" w:unhideWhenUsed="1"/>
-    <w:lsdException w:name="List Number 2" w:semiHidden="1" w:unhideWhenUsed="1"/>
-    <w:lsdException w:name="List Number 3" w:semiHidden="1" w:unhideWhenUsed="1"/>
-    <w:lsdException w:name="List Number 4" w:semiHidden="1" w:unhideWhenUsed="1"/>
-    <w:lsdException w:name="List Number 5" w:semiHidden="1" w:unhideWhenUsed="1"/>
-    <w:lsdException w:name="Title" w:uiPriority="10" w:qFormat="1"/>
-    <w:lsdException w:name="Closing" w:semiHidden="1" w:unhideWhenUsed="1"/>
-    <w:lsdException w:name="Signature" w:semiHidden="1" w:unhideWhenUsed="1"/>
-    <w:lsdException w:name="Default Paragraph Font" w:semiHidden="1" w:uiPriority="1" w:unhideWhenUsed="1"/>
-    <w:lsdException w:name="Body Text" w:semiHidden="1" w:unhideWhenUsed="1"/>
-    <w:lsdException w:name="Body Text Indent" w:semiHidden="1" w:unhideWhenUsed="1"/>
-    <w:lsdException w:name="List Continue" w:semiHidden="1" w:unhideWhenUsed="1"/>
-    <w:lsdException w:name="List Continue 2" w:semiHidden="1" w:unhideWhenUsed="1"/>
-    <w:lsdException w:name="List Continue 3" w:semiHidden="1" w:unhideWhenUsed="1"/>
-    <w:lsdException w:name="List Continue 4" w:semiHidden="1" w:unhideWhenUsed="1"/>
-    <w:lsdException w:name="List Continue 5" w:semiHidden="1" w:unhideWhenUsed="1"/>
-    <w:lsdException w:name="Message Header" w:semiHidden="1" w:unhideWhenUsed="1"/>
-    <w:lsdException w:name="Subtitle" w:uiPriority="11" w:qFormat="1"/>
-    <w:lsdException w:name="Salutation" w:semiHidden="1" w:unhideWhenUsed="1"/>
-    <w:lsdException w:name="Date" w:semiHidden="1" w:unhideWhenUsed="1"/>
-    <w:lsdException w:name="Body Text First Indent" w:semiHidden="1" w:unhideWhenUsed="1"/>
-    <w:lsdException w:name="Body Text First Indent 2" w:semiHidden="1" w:unhideWhenUsed="1"/>
-    <w:lsdException w:name="Note Heading" w:semiHidden="1" w:unhideWhenUsed="1"/>
-    <w:lsdException w:name="Body Text 2" w:semiHidden="1" w:unhideWhenUsed="1"/>
-    <w:lsdException w:name="Body Text 3" w:semiHidden="1" w:unhideWhenUsed="1"/>
-    <w:lsdException w:name="Body Text Indent 2" w:semiHidden="1" w:unhideWhenUsed="1"/>
-    <w:lsdException w:name="Body Text Indent 3" w:semiHidden="1" w:unhideWhenUsed="1"/>
-    <w:lsdException w:name="Block Text" w:semiHidden="1" w:unhideWhenUsed="1"/>
-    <w:lsdException w:name="Hyperlink" w:semiHidden="1" w:unhideWhenUsed="1"/>
-    <w:lsdException w:name="FollowedHyperlink" w:semiHidden="1" w:unhideWhenUsed="1"/>
-    <w:lsdException w:name="Strong" w:uiPriority="22" w:qFormat="1"/>
-    <w:lsdException w:name="Emphasis" w:uiPriority="20" w:qFormat="1"/>
-    <w:lsdException w:name="Document Map" w:semiHidden="1" w:unhideWhenUsed="1"/>
-    <w:lsdException w:name="Plain Text" w:semiHidden="1" w:unhideWhenUsed="1"/>
-    <w:lsdException w:name="E-mail Signature" w:semiHidden="1" w:unhideWhenUsed="1"/>
-    <w:lsdException w:name="HTML Top of Form" w:semiHidden="1" w:unhideWhenUsed="1"/>
-    <w:lsdException w:name="HTML Bottom of Form" w:semiHidden="1" w:unhideWhenUsed="1"/>
-    <w:lsdException w:name="Normal (Web)" w:semiHidden="1" w:unhideWhenUsed="1"/>
-    <w:lsdException w:name="HTML Acronym" w:semiHidden="1" w:unhideWhenUsed="1"/>
-    <w:lsdException w:name="HTML Address" w:semiHidden="1" w:unhideWhenUsed="1"/>
-    <w:lsdException w:name="HTML Cite" w:semiHidden="1" w:unhideWhenUsed="1"/>
-    <w:lsdException w:name="HTML Code" w:semiHidden="1" w:unhideWhenUsed="1"/>
-    <w:lsdException w:name="HTML Definition" w:semiHidden="1" w:unhideWhenUsed="1"/>
-    <w:lsdException w:name="HTML Keyboard" w:semiHidden="1" w:unhideWhenUsed="1"/>
-    <w:lsdException w:name="HTML Preformatted" w:semiHidden="1" w:unhideWhenUsed="1"/>
-    <w:lsdException w:name="HTML Sample" w:semiHidden="1" w:unhideWhenUsed="1"/>
-    <w:lsdException w:name="HTML Typewriter" w:semiHidden="1" w:unhideWhenUsed="1"/>
-    <w:lsdException w:name="HTML Variable" w:semiHidden="1" w:unhideWhenUsed="1"/>
-    <w:lsdException w:name="Normal Table" w:semiHidden="1" w:unhideWhenUsed="1"/>
-    <w:lsdException w:name="annotation subject" w:semiHidden="1" w:unhideWhenUsed="1"/>
-    <w:lsdException w:name="No List" w:semiHidden="1" w:unhideWhenUsed="1"/>
-    <w:lsdException w:name="Outline List 1" w:semiHidden="1" w:unhideWhenUsed="1"/>
-    <w:lsdException w:name="Outline List 2" w:semiHidden="1" w:unhideWhenUsed="1"/>
-    <w:lsdException w:name="Outline List 3" w:semiHidden="1" w:unhideWhenUsed="1"/>
-    <w:lsdException w:name="Table Simple 1" w:semiHidden="1" w:unhideWhenUsed="1"/>
-    <w:lsdException w:name="Table Simple 2" w:semiHidden="1" w:unhideWhenUsed="1"/>
-    <w:lsdException w:name="Table Simple 3" w:semiHidden="1" w:unhideWhenUsed="1"/>
-    <w:lsdException w:name="Table Classic 1" w:semiHidden="1" w:unhideWhenUsed="1"/>
-    <w:lsdException w:name="Table Classic 2" w:semiHidden="1" w:unhideWhenUsed="1"/>
-    <w:lsdException w:name="Table Classic 3" w:semiHidden="1" w:unhideWhenUsed="1"/>
-    <w:lsdException w:name="Table Classic 4" w:semiHidden="1" w:unhideWhenUsed="1"/>
-    <w:lsdException w:name="Table Colorful 1" w:semiHidden="1" w:unhideWhenUsed="1"/>
-    <w:lsdException w:name="Table Colorful 2" w:semiHidden="1" w:unhideWhenUsed="1"/>
-    <w:lsdException w:name="Table Colorful 3" w:semiHidden="1" w:unhideWhenUsed="1"/>
-    <w:lsdException w:name="Table Columns 1" w:semiHidden="1" w:unhideWhenUsed="1"/>
-    <w:lsdException w:name="Table Columns 2" w:semiHidden="1" w:unhideWhenUsed="1"/>
-    <w:lsdException w:name="Table Columns 3" w:semiHidden="1" w:unhideWhenUsed="1"/>
-    <w:lsdException w:name="Table Columns 4" w:semiHidden="1" w:unhideWhenUsed="1"/>
-    <w:lsdException w:name="Table Columns 5" w:semiHidden="1" w:unhideWhenUsed="1"/>
-    <w:lsdException w:name="Table Grid 1" w:semiHidden="1" w:unhideWhenUsed="1"/>
-    <w:lsdException w:name="Table Grid 2" w:semiHidden="1" w:unhideWhenUsed="1"/>
-    <w:lsdException w:name="Table Grid 3" w:semiHidden="1" w:unhideWhenUsed="1"/>
-    <w:lsdException w:name="Table Grid 4" w:semiHidden="1" w:unhideWhenUsed="1"/>
-    <w:lsdException w:name="Table Grid 5" w:semiHidden="1" w:unhideWhenUsed="1"/>
-    <w:lsdException w:name="Table Grid 6" w:semiHidden="1" w:unhideWhenUsed="1"/>
-    <w:lsdException w:name="Table Grid 7" w:semiHidden="1" w:unhideWhenUsed="1"/>
-    <w:lsdException w:name="Table Grid 8" w:semiHidden="1" w:unhideWhenUsed="1"/>
-    <w:lsdException w:name="Table List 1" w:semiHidden="1" w:unhideWhenUsed="1"/>
-    <w:lsdException w:name="Table List 2" w:semiHidden="1" w:unhideWhenUsed="1"/>
-    <w:lsdException w:name="Table List 3" w:semiHidden="1" w:unhideWhenUsed="1"/>
-    <w:lsdException w:name="Table List 4" w:semiHidden="1" w:unhideWhenUsed="1"/>
-    <w:lsdException w:name="Table List 5" w:semiHidden="1" w:unhideWhenUsed="1"/>
-    <w:lsdException w:name="Table List 6" w:semiHidden="1" w:unhideWhenUsed="1"/>
-    <w:lsdException w:name="Table List 7" w:semiHidden="1" w:unhideWhenUsed="1"/>
-    <w:lsdException w:name="Table List 8" w:semiHidden="1" w:unhideWhenUsed="1"/>
-    <w:lsdException w:name="Table 3D effects 1" w:semiHidden="1" w:unhideWhenUsed="1"/>
-    <w:lsdException w:name="Table 3D effects 2" w:semiHidden="1" w:unhideWhenUsed="1"/>
-    <w:lsdException w:name="Table 3D effects 3" w:semiHidden="1" w:unhideWhenUsed="1"/>
-    <w:lsdException w:name="Table Contemporary" w:semiHidden="1" w:unhideWhenUsed="1"/>
-    <w:lsdException w:name="Table Elegant" w:semiHidden="1" w:unhideWhenUsed="1"/>
-    <w:lsdException w:name="Table Professional" w:semiHidden="1" w:unhideWhenUsed="1"/>
-    <w:lsdException w:name="Table Subtle 1" w:semiHidden="1" w:unhideWhenUsed="1"/>
-    <w:lsdException w:name="Table Subtle 2" w:semiHidden="1" w:unhideWhenUsed="1"/>
-    <w:lsdException w:name="Table Web 1" w:semiHidden="1" w:unhideWhenUsed="1"/>
-    <w:lsdException w:name="Table Web 2" w:semiHidden="1" w:unhideWhenUsed="1"/>
-    <w:lsdException w:name="Table Web 3" w:semiHidden="1" w:unhideWhenUsed="1"/>
-    <w:lsdException w:name="Balloon Text" w:semiHidden="1" w:unhideWhenUsed="1"/>
-    <w:lsdException w:name="Table Grid" w:uiPriority="59"/>
-    <w:lsdException w:name="Table Theme" w:semiHidden="1" w:unhideWhenUsed="1"/>
-    <w:lsdException w:name="Placeholder Text" w:semiHidden="1"/>
-    <w:lsdException w:name="No Spacing" w:uiPriority="1" w:qFormat="1"/>
-    <w:lsdException w:name="Light Shading" w:uiPriority="60"/>
-    <w:lsdException w:name="Light List" w:uiPriority="61"/>
-    <w:lsdException w:name="Light Grid" w:uiPriority="62"/>
-    <w:lsdException w:name="Medium Shading 1" w:uiPriority="63"/>
-    <w:lsdException w:name="Medium Shading 2" w:uiPriority="64"/>
-    <w:lsdException w:name="Medium List 1" w:uiPriority="65"/>
-    <w:lsdException w:name="Medium List 2" w:uiPriority="66"/>
-    <w:lsdException w:name="Medium Grid 1" w:uiPriority="67"/>
-    <w:lsdException w:name="Medium Grid 2" w:uiPriority="68"/>
-    <w:lsdException w:name="Medium Grid 3" w:uiPriority="69"/>
-    <w:lsdException w:name="Dark List" w:uiPriority="70"/>
-    <w:lsdException w:name="Colorful Shading" w:uiPriority="71"/>
-    <w:lsdException w:name="Colorful List" w:uiPriority="72"/>
-    <w:lsdException w:name="Colorful Grid" w:uiPriority="73"/>
-    <w:lsdException w:name="Light Shading Accent 1" w:uiPriority="60"/>
-    <w:lsdException w:name="Light List Accent 1" w:uiPriority="61"/>
-    <w:lsdException w:name="Light Grid Accent 1" w:uiPriority="62"/>
-    <w:lsdException w:name="Medium Shading 1 Accent 1" w:uiPriority="63"/>
-    <w:lsdException w:name="Medium Shading 2 Accent 1" w:uiPriority="64"/>
-    <w:lsdException w:name="Medium List 1 Accent 1" w:uiPriority="65"/>
-    <w:lsdException w:name="Revision" w:semiHidden="1"/>
-    <w:lsdException w:name="List Paragraph" w:uiPriority="34" w:qFormat="1"/>
-    <w:lsdException w:name="Quote" w:uiPriority="29" w:qFormat="1"/>
-    <w:lsdException w:name="Intense Quote" w:uiPriority="30" w:qFormat="1"/>
-    <w:lsdException w:name="Medium List 2 Accent 1" w:uiPriority="66"/>
-    <w:lsdException w:name="Medium Grid 1 Accent 1" w:uiPriority="67"/>
-    <w:lsdException w:name="Medium Grid 2 Accent 1" w:uiPriority="68"/>
-    <w:lsdException w:name="Medium Grid 3 Accent 1" w:uiPriority="69"/>
-    <w:lsdException w:name="Dark List Accent 1" w:uiPriority="70"/>
-    <w:lsdException w:name="Colorful Shading Accent 1" w:uiPriority="71"/>
-    <w:lsdException w:name="Colorful List Accent 1" w:uiPriority="72"/>
-    <w:lsdException w:name="Colorful Grid Accent 1" w:uiPriority="73"/>
-    <w:lsdException w:name="Light Shading Accent 2" w:uiPriority="60"/>
-    <w:lsdException w:name="Light List Accent 2" w:uiPriority="61"/>
-    <w:lsdException w:name="Light Grid Accent 2" w:uiPriority="62"/>
-    <w:lsdException w:name="Medium Shading 1 Accent 2" w:uiPriority="63"/>
-    <w:lsdException w:name="Medium Shading 2 Accent 2" w:uiPriority="64"/>
-    <w:lsdException w:name="Medium List 1 Accent 2" w:uiPriority="65"/>
-    <w:lsdException w:name="Medium List 2 Accent 2" w:uiPriority="66"/>
-    <w:lsdException w:name="Medium Grid 1 Accent 2" w:uiPriority="67"/>
-    <w:lsdException w:name="Medium Grid 2 Accent 2" w:uiPriority="68"/>
-    <w:lsdException w:name="Medium Grid 3 Accent 2" w:uiPriority="69"/>
-    <w:lsdException w:name="Dark List Accent 2" w:uiPriority="70"/>
-    <w:lsdException w:name="Colorful Shading Accent 2" w:uiPriority="71"/>
-    <w:lsdException w:name="Colorful List Accent 2" w:uiPriority="72"/>
-    <w:lsdException w:name="Colorful Grid Accent 2" w:uiPriority="73"/>
-    <w:lsdException w:name="Light Shading Accent 3" w:uiPriority="60"/>
-    <w:lsdException w:name="Light List Accent 3" w:uiPriority="61"/>
-    <w:lsdException w:name="Light Grid Accent 3" w:uiPriority="62"/>
-    <w:lsdException w:name="Medium Shading 1 Accent 3" w:uiPriority="63"/>
-    <w:lsdException w:name="Medium Shading 2 Accent 3" w:uiPriority="64"/>
-    <w:lsdException w:name="Medium List 1 Accent 3" w:uiPriority="65"/>
-    <w:lsdException w:name="Medium List 2 Accent 3" w:uiPriority="66"/>
-    <w:lsdException w:name="Medium Grid 1 Accent 3" w:uiPriority="67"/>
-    <w:lsdException w:name="Medium Grid 2 Accent 3" w:uiPriority="68"/>
-    <w:lsdException w:name="Medium Grid 3 Accent 3" w:uiPriority="69"/>
-    <w:lsdException w:name="Dark List Accent 3" w:uiPriority="70"/>
-    <w:lsdException w:name="Colorful Shading Accent 3" w:uiPriority="71"/>
-    <w:lsdException w:name="Colorful List Accent 3" w:uiPriority="72"/>
-    <w:lsdException w:name="Colorful Grid Accent 3" w:uiPriority="73"/>
-    <w:lsdException w:name="Light Shading Accent 4" w:uiPriority="60"/>
-    <w:lsdException w:name="Light List Accent 4" w:uiPriority="61"/>
-    <w:lsdException w:name="Light Grid Accent 4" w:uiPriority="62"/>
-    <w:lsdException w:name="Medium Shading 1 Accent 4" w:uiPriority="63"/>
-    <w:lsdException w:name="Medium Shading 2 Accent 4" w:uiPriority="64"/>
-    <w:lsdException w:name="Medium List 1 Accent 4" w:uiPriority="65"/>
-    <w:lsdException w:name="Medium List 2 Accent 4" w:uiPriority="66"/>
-    <w:lsdException w:name="Medium Grid 1 Accent 4" w:uiPriority="67"/>
-    <w:lsdException w:name="Medium Grid 2 Accent 4" w:uiPriority="68"/>
-    <w:lsdException w:name="Medium Grid 3 Accent 4" w:uiPriority="69"/>
-    <w:lsdException w:name="Dark List Accent 4" w:uiPriority="70"/>
-    <w:lsdException w:name="Colorful Shading Accent 4" w:uiPriority="71"/>
-    <w:lsdException w:name="Colorful List Accent 4" w:uiPriority="72"/>
-    <w:lsdException w:name="Colorful Grid Accent 4" w:uiPriority="73"/>
-    <w:lsdException w:name="Light Shading Accent 5" w:uiPriority="60"/>
-    <w:lsdException w:name="Light List Accent 5" w:uiPriority="61"/>
-    <w:lsdException w:name="Light Grid Accent 5" w:uiPriority="62"/>
-    <w:lsdException w:name="Medium Shading 1 Accent 5" w:uiPriority="63"/>
-    <w:lsdException w:name="Medium Shading 2 Accent 5" w:uiPriority="64"/>
-    <w:lsdException w:name="Medium List 1 Accent 5" w:uiPriority="65"/>
-    <w:lsdException w:name="Medium List 2 Accent 5" w:uiPriority="66"/>
-    <w:lsdException w:name="Medium Grid 1 Accent 5" w:uiPriority="67"/>
-    <w:lsdException w:name="Medium Grid 2 Accent 5" w:uiPriority="68"/>
-    <w:lsdException w:name="Medium Grid 3 Accent 5" w:uiPriority="69"/>
-    <w:lsdException w:name="Dark List Accent 5" w:uiPriority="70"/>
-    <w:lsdException w:name="Colorful Shading Accent 5" w:uiPriority="71"/>
-    <w:lsdException w:name="Colorful List Accent 5" w:uiPriority="72"/>
-    <w:lsdException w:name="Colorful Grid Accent 5" w:uiPriority="73"/>
-    <w:lsdException w:name="Light Shading Accent 6" w:uiPriority="60"/>
-    <w:lsdException w:name="Light List Accent 6" w:uiPriority="61"/>
-    <w:lsdException w:name="Light Grid Accent 6" w:uiPriority="62"/>
-    <w:lsdException w:name="Medium Shading 1 Accent 6" w:uiPriority="63"/>
-    <w:lsdException w:name="Medium Shading 2 Accent 6" w:uiPriority="64"/>
-    <w:lsdException w:name="Medium List 1 Accent 6" w:uiPriority="65"/>
-    <w:lsdException w:name="Medium List 2 Accent 6" w:uiPriority="66"/>
-    <w:lsdException w:name="Medium Grid 1 Accent 6" w:uiPriority="67"/>
-    <w:lsdException w:name="Medium Grid 2 Accent 6" w:uiPriority="68"/>
-    <w:lsdException w:name="Medium Grid 3 Accent 6" w:uiPriority="69"/>
-    <w:lsdException w:name="Dark List Accent 6" w:uiPriority="70"/>
-    <w:lsdException w:name="Colorful Shading Accent 6" w:uiPriority="71"/>
-    <w:lsdException w:name="Colorful List Accent 6" w:uiPriority="72"/>
-    <w:lsdException w:name="Colorful Grid Accent 6" w:uiPriority="73"/>
-    <w:lsdException w:name="Subtle Emphasis" w:uiPriority="19" w:qFormat="1"/>
-    <w:lsdException w:name="Intense Emphasis" w:uiPriority="21" w:qFormat="1"/>
-    <w:lsdException w:name="Subtle Reference" w:uiPriority="31" w:qFormat="1"/>
-    <w:lsdException w:name="Intense Reference" w:uiPriority="32" w:qFormat="1"/>
-    <w:lsdException w:name="Book Title" w:uiPriority="33" w:qFormat="1"/>
-    <w:lsdException w:name="Bibliography" w:semiHidden="1" w:uiPriority="37" w:unhideWhenUsed="1"/>
-    <w:lsdException w:name="TOC Heading" w:semiHidden="1" w:uiPriority="39" w:unhideWhenUsed="1" w:qFormat="1"/>
-    <w:lsdException w:name="Plain Table 1" w:uiPriority="41"/>
-    <w:lsdException w:name="Plain Table 2" w:uiPriority="42"/>
-    <w:lsdException w:name="Plain Table 3" w:uiPriority="43"/>
-    <w:lsdException w:name="Plain Table 4" w:uiPriority="44"/>
-    <w:lsdException w:name="Plain Table 5" w:uiPriority="45"/>
-    <w:lsdException w:name="Grid Table Light" w:uiPriority="40"/>
-    <w:lsdException w:name="Grid Table 1 Light" w:uiPriority="46"/>
-    <w:lsdException w:name="Grid Table 2" w:uiPriority="47"/>
-    <w:lsdException w:name="Grid Table 3" w:uiPriority="48"/>
-    <w:lsdException w:name="Grid Table 4" w:uiPriority="49"/>
-    <w:lsdException w:name="Grid Table 5 Dark" w:uiPriority="50"/>
-    <w:lsdException w:name="Grid Table 6 Colorful" w:uiPriority="51"/>
-    <w:lsdException w:name="Grid Table 7 Colorful" w:uiPriority="52"/>
-    <w:lsdException w:name="Grid Table 1 Light Accent 1" w:uiPriority="46"/>
-    <w:lsdException w:name="Grid Table 2 Accent 1" w:uiPriority="47"/>
-    <w:lsdException w:name="Grid Table 3 Accent 1" w:uiPriority="48"/>
-    <w:lsdException w:name="Grid Table 4 Accent 1" w:uiPriority="49"/>
-    <w:lsdException w:name="Grid Table 5 Dark Accent 1" w:uiPriority="50"/>
-    <w:lsdException w:name="Grid Table 6 Colorful Accent 1" w:uiPriority="51"/>
-    <w:lsdException w:name="Grid Table 7 Colorful Accent 1" w:uiPriority="52"/>
-    <w:lsdException w:name="Grid Table 1 Light Accent 2" w:uiPriority="46"/>
-    <w:lsdException w:name="Grid Table 2 Accent 2" w:uiPriority="47"/>
-    <w:lsdException w:name="Grid Table 3 Accent 2" w:uiPriority="48"/>
-    <w:lsdException w:name="Grid Table 4 Accent 2" w:uiPriority="49"/>
-    <w:lsdException w:name="Grid Table 5 Dark Accent 2" w:uiPriority="50"/>
-    <w:lsdException w:name="Grid Table 6 Colorful Accent 2" w:uiPriority="51"/>
-    <w:lsdException w:name="Grid Table 7 Colorful Accent 2" w:uiPriority="52"/>
-    <w:lsdException w:name="Grid Table 1 Light Accent 3" w:uiPriority="46"/>
-    <w:lsdException w:name="Grid Table 2 Accent 3" w:uiPriority="47"/>
-    <w:lsdException w:name="Grid Table 3 Accent 3" w:uiPriority="48"/>
-    <w:lsdException w:name="Grid Table 4 Accent 3" w:uiPriority="49"/>
-    <w:lsdException w:name="Grid Table 5 Dark Accent 3" w:uiPriority="50"/>
-    <w:lsdException w:name="Grid Table 6 Colorful Accent 3" w:uiPriority="51"/>
-    <w:lsdException w:name="Grid Table 7 Colorful Accent 3" w:uiPriority="52"/>
-    <w:lsdException w:name="Grid Table 1 Light Accent 4" w:uiPriority="46"/>
-    <w:lsdException w:name="Grid Table 2 Accent 4" w:uiPriority="47"/>
-    <w:lsdException w:name="Grid Table 3 Accent 4" w:uiPriority="48"/>
-    <w:lsdException w:name="Grid Table 4 Accent 4" w:uiPriority="49"/>
-    <w:lsdException w:name="Grid Table 5 Dark Accent 4" w:uiPriority="50"/>
-    <w:lsdException w:name="Grid Table 6 Colorful Accent 4" w:uiPriority="51"/>
-    <w:lsdException w:name="Grid Table 7 Colorful Accent 4" w:uiPriority="52"/>
-    <w:lsdException w:name="Grid Table 1 Light Accent 5" w:uiPriority="46"/>
-    <w:lsdException w:name="Grid Table 2 Accent 5" w:uiPriority="47"/>
-    <w:lsdException w:name="Grid Table 3 Accent 5" w:uiPriority="48"/>
-    <w:lsdException w:name="Grid Table 4 Accent 5" w:uiPriority="49"/>
-    <w:lsdException w:name="Grid Table 5 Dark Accent 5" w:uiPriority="50"/>
-    <w:lsdException w:name="Grid Table 6 Colorful Accent 5" w:uiPriority="51"/>
-    <w:lsdException w:name="Grid Table 7 Colorful Accent 5" w:uiPriority="52"/>
-    <w:lsdException w:name="Grid Table 1 Light Accent 6" w:uiPriority="46"/>
-    <w:lsdException w:name="Grid Table 2 Accent 6" w:uiPriority="47"/>
-    <w:lsdException w:name="Grid Table 3 Accent 6" w:uiPriority="48"/>
-    <w:lsdException w:name="Grid Table 4 Accent 6" w:uiPriority="49"/>
-    <w:lsdException w:name="Grid Table 5 Dark Accent 6" w:uiPriority="50"/>
-    <w:lsdException w:name="Grid Table 6 Colorful Accent 6" w:uiPriority="51"/>
-    <w:lsdException w:name="Grid Table 7 Colorful Accent 6" w:uiPriority="52"/>
-    <w:lsdException w:name="List Table 1 Light" w:uiPriority="46"/>
-    <w:lsdException w:name="List Table 2" w:uiPriority="47"/>
-    <w:lsdException w:name="List Table 3" w:uiPriority="48"/>
-    <w:lsdException w:name="List Table 4" w:uiPriority="49"/>
-    <w:lsdException w:name="List Table 5 Dark" w:uiPriority="50"/>
-    <w:lsdException w:name="List Table 6 Colorful" w:uiPriority="51"/>
-    <w:lsdException w:name="List Table 7 Colorful" w:uiPriority="52"/>
-    <w:lsdException w:name="List Table 1 Light Accent 1" w:uiPriority="46"/>
-    <w:lsdException w:name="List Table 2 Accent 1" w:uiPriority="47"/>
-    <w:lsdException w:name="List Table 3 Accent 1" w:uiPriority="48"/>
-    <w:lsdException w:name="List Table 4 Accent 1" w:uiPriority="49"/>
-    <w:lsdException w:name="List Table 5 Dark Accent 1" w:uiPriority="50"/>
-    <w:lsdException w:name="List Table 6 Colorful Accent 1" w:uiPriority="51"/>
-    <w:lsdException w:name="List Table 7 Colorful Accent 1" w:uiPriority="52"/>
-    <w:lsdException w:name="List Table 1 Light Accent 2" w:uiPriority="46"/>
-    <w:lsdException w:name="List Table 2 Accent 2" w:uiPriority="47"/>
-    <w:lsdException w:name="List Table 3 Accent 2" w:uiPriority="48"/>
-    <w:lsdException w:name="List Table 4 Accent 2" w:uiPriority="49"/>
-    <w:lsdException w:name="List Table 5 Dark Accent 2" w:uiPriority="50"/>
-    <w:lsdException w:name="List Table 6 Colorful Accent 2" w:uiPriority="51"/>
-    <w:lsdException w:name="List Table 7 Colorful Accent 2" w:uiPriority="52"/>
-    <w:lsdException w:name="List Table 1 Light Accent 3" w:uiPriority="46"/>
-    <w:lsdException w:name="List Table 2 Accent 3" w:uiPriority="47"/>
-    <w:lsdException w:name="List Table 3 Accent 3" w:uiPriority="48"/>
-    <w:lsdException w:name="List Table 4 Accent 3" w:uiPriority="49"/>
-    <w:lsdException w:name="List Table 5 Dark Accent 3" w:uiPriority="50"/>
-    <w:lsdException w:name="List Table 6 Colorful Accent 3" w:uiPriority="51"/>
-    <w:lsdException w:name="List Table 7 Colorful Accent 3" w:uiPriority="52"/>
-    <w:lsdException w:name="List Table 1 Light Accent 4" w:uiPriority="46"/>
-    <w:lsdException w:name="List Table 2 Accent 4" w:uiPriority="47"/>
-    <w:lsdException w:name="List Table 3 Accent 4" w:uiPriority="48"/>
-    <w:lsdException w:name="List Table 4 Accent 4" w:uiPriority="49"/>
-    <w:lsdException w:name="List Table 5 Dark Accent 4" w:uiPriority="50"/>
-    <w:lsdException w:name="List Table 6 Colorful Accent 4" w:uiPriority="51"/>
-    <w:lsdException w:name="List Table 7 Colorful Accent 4" w:uiPriority="52"/>
-    <w:lsdException w:name="List Table 1 Light Accent 5" w:uiPriority="46"/>
-    <w:lsdException w:name="List Table 2 Accent 5" w:uiPriority="47"/>
-    <w:lsdException w:name="List Table 3 Accent 5" w:uiPriority="48"/>
-    <w:lsdException w:name="List Table 4 Accent 5" w:uiPriority="49"/>
-    <w:lsdException w:name="List Table 5 Dark Accent 5" w:uiPriority="50"/>
-    <w:lsdException w:name="List Table 6 Colorful Accent 5" w:uiPriority="51"/>
-    <w:lsdException w:name="List Table 7 Colorful Accent 5" w:uiPriority="52"/>
-    <w:lsdException w:name="List Table 1 Light Accent 6" w:uiPriority="46"/>
-    <w:lsdException w:name="List Table 2 Accent 6" w:uiPriority="47"/>
-    <w:lsdException w:name="List Table 3 Accent 6" w:uiPriority="48"/>
-    <w:lsdException w:name="List Table 4 Accent 6" w:uiPriority="49"/>
-    <w:lsdException w:name="List Table 5 Dark Accent 6" w:uiPriority="50"/>
-    <w:lsdException w:name="List Table 6 Colorful Accent 6" w:uiPriority="51"/>
-    <w:lsdException w:name="List Table 7 Colorful Accent 6" w:uiPriority="52"/>
+  <w:latentStyles w:defLockedState="0" w:defUIPriority="99" w:defSemiHidden="1" w:defUnhideWhenUsed="1" w:defQFormat="0" w:count="267">
+    <w:lsdException w:name="Normal" w:semiHidden="0" w:uiPriority="0" w:unhideWhenUsed="0" w:qFormat="1"/>
+    <w:lsdException w:name="heading 1" w:semiHidden="0" w:uiPriority="9" w:unhideWhenUsed="0" w:qFormat="1"/>
+    <w:lsdException w:name="heading 2" w:uiPriority="9" w:qFormat="1"/>
+    <w:lsdException w:name="heading 3" w:uiPriority="9" w:qFormat="1"/>
+    <w:lsdException w:name="heading 4" w:uiPriority="9" w:qFormat="1"/>
+    <w:lsdException w:name="heading 5" w:uiPriority="9" w:qFormat="1"/>
+    <w:lsdException w:name="heading 6" w:uiPriority="9" w:qFormat="1"/>
+    <w:lsdException w:name="heading 7" w:uiPriority="9" w:qFormat="1"/>
+    <w:lsdException w:name="heading 8" w:uiPriority="9" w:qFormat="1"/>
+    <w:lsdException w:name="heading 9" w:uiPriority="9" w:qFormat="1"/>
+    <w:lsdException w:name="toc 1" w:uiPriority="39"/>
+    <w:lsdException w:name="toc 2" w:uiPriority="39"/>
+    <w:lsdException w:name="toc 3" w:uiPriority="39"/>
+    <w:lsdException w:name="toc 4" w:uiPriority="39"/>
+    <w:lsdException w:name="toc 5" w:uiPriority="39"/>
+    <w:lsdException w:name="toc 6" w:uiPriority="39"/>
+    <w:lsdException w:name="toc 7" w:uiPriority="39"/>
+    <w:lsdException w:name="toc 8" w:uiPriority="39"/>
+    <w:lsdException w:name="toc 9" w:uiPriority="39"/>
+    <w:lsdException w:name="caption" w:uiPriority="35" w:qFormat="1"/>
+    <w:lsdException w:name="Title" w:semiHidden="0" w:uiPriority="10" w:unhideWhenUsed="0" w:qFormat="1"/>
+    <w:lsdException w:name="Default Paragraph Font" w:uiPriority="1"/>
+    <w:lsdException w:name="Subtitle" w:semiHidden="0" w:uiPriority="11" w:unhideWhenUsed="0" w:qFormat="1"/>
+    <w:lsdException w:name="Strong" w:semiHidden="0" w:uiPriority="22" w:unhideWhenUsed="0" w:qFormat="1"/>
+    <w:lsdException w:name="Emphasis" w:semiHidden="0" w:uiPriority="20" w:unhideWhenUsed="0" w:qFormat="1"/>
+    <w:lsdException w:name="Table Grid" w:semiHidden="0" w:uiPriority="59" w:unhideWhenUsed="0"/>
+    <w:lsdException w:name="Placeholder Text" w:unhideWhenUsed="0"/>
+    <w:lsdException w:name="No Spacing" w:semiHidden="0" w:uiPriority="1" w:unhideWhenUsed="0" w:qFormat="1"/>
+    <w:lsdException w:name="Light Shading" w:semiHidden="0" w:uiPriority="60" w:unhideWhenUsed="0"/>
+    <w:lsdException w:name="Light List" w:semiHidden="0" w:uiPriority="61" w:unhideWhenUsed="0"/>
+    <w:lsdException w:name="Light Grid" w:semiHidden="0" w:uiPriority="62" w:unhideWhenUsed="0"/>
+    <w:lsdException w:name="Medium Shading 1" w:semiHidden="0" w:uiPriority="63" w:unhideWhenUsed="0"/>
+    <w:lsdException w:name="Medium Shading 2" w:semiHidden="0" w:uiPriority="64" w:unhideWhenUsed="0"/>
+    <w:lsdException w:name="Medium List 1" w:semiHidden="0" w:uiPriority="65" w:unhideWhenUsed="0"/>
+    <w:lsdException w:name="Medium List 2" w:semiHidden="0" w:uiPriority="66" w:unhideWhenUsed="0"/>
+    <w:lsdException w:name="Medium Grid 1" w:semiHidden="0" w:uiPriority="67" w:unhideWhenUsed="0"/>
+    <w:lsdException w:name="Medium Grid 2" w:semiHidden="0" w:uiPriority="68" w:unhideWhenUsed="0"/>
+    <w:lsdException w:name="Medium Grid 3" w:semiHidden="0" w:uiPriority="69" w:unhideWhenUsed="0"/>
+    <w:lsdException w:name="Dark List" w:semiHidden="0" w:uiPriority="70" w:unhideWhenUsed="0"/>
+    <w:lsdException w:name="Colorful Shading" w:semiHidden="0" w:uiPriority="71" w:unhideWhenUsed="0"/>
+    <w:lsdException w:name="Colorful List" w:semiHidden="0" w:uiPriority="72" w:unhideWhenUsed="0"/>
+    <w:lsdException w:name="Colorful Grid" w:semiHidden="0" w:uiPriority="73" w:unhideWhenUsed="0"/>
+    <w:lsdException w:name="Light Shading Accent 1" w:semiHidden="0" w:uiPriority="60" w:unhideWhenUsed="0"/>
+    <w:lsdException w:name="Light List Accent 1" w:semiHidden="0" w:uiPriority="61" w:unhideWhenUsed="0"/>
+    <w:lsdException w:name="Light Grid Accent 1" w:semiHidden="0" w:uiPriority="62" w:unhideWhenUsed="0"/>
+    <w:lsdException w:name="Medium Shading 1 Accent 1" w:semiHidden="0" w:uiPriority="63" w:unhideWhenUsed="0"/>
+    <w:lsdException w:name="Medium Shading 2 Accent 1" w:semiHidden="0" w:uiPriority="64" w:unhideWhenUsed="0"/>
+    <w:lsdException w:name="Medium List 1 Accent 1" w:semiHidden="0" w:uiPriority="65" w:unhideWhenUsed="0"/>
+    <w:lsdException w:name="Revision" w:unhideWhenUsed="0"/>
+    <w:lsdException w:name="List Paragraph" w:semiHidden="0" w:uiPriority="34" w:unhideWhenUsed="0" w:qFormat="1"/>
+    <w:lsdException w:name="Quote" w:semiHidden="0" w:uiPriority="29" w:unhideWhenUsed="0" w:qFormat="1"/>
+    <w:lsdException w:name="Intense Quote" w:semiHidden="0" w:uiPriority="30" w:unhideWhenUsed="0" w:qFormat="1"/>
+    <w:lsdException w:name="Medium List 2 Accent 1" w:semiHidden="0" w:uiPriority="66" w:unhideWhenUsed="0"/>
+    <w:lsdException w:name="Medium Grid 1 Accent 1" w:semiHidden="0" w:uiPriority="67" w:unhideWhenUsed="0"/>
+    <w:lsdException w:name="Medium Grid 2 Accent 1" w:semiHidden="0" w:uiPriority="68" w:unhideWhenUsed="0"/>
+    <w:lsdException w:name="Medium Grid 3 Accent 1" w:semiHidden="0" w:uiPriority="69" w:unhideWhenUsed="0"/>
+    <w:lsdException w:name="Dark List Accent 1" w:semiHidden="0" w:uiPriority="70" w:unhideWhenUsed="0"/>
+    <w:lsdException w:name="Colorful Shading Accent 1" w:semiHidden="0" w:uiPriority="71" w:unhideWhenUsed="0"/>
+    <w:lsdException w:name="Colorful List Accent 1" w:semiHidden="0" w:uiPriority="72" w:unhideWhenUsed="0"/>
+    <w:lsdException w:name="Colorful Grid Accent 1" w:semiHidden="0" w:uiPriority="73" w:unhideWhenUsed="0"/>
+    <w:lsdException w:name="Light Shading Accent 2" w:semiHidden="0" w:uiPriority="60" w:unhideWhenUsed="0"/>
+    <w:lsdException w:name="Light List Accent 2" w:semiHidden="0" w:uiPriority="61" w:unhideWhenUsed="0"/>
+    <w:lsdException w:name="Light Grid Accent 2" w:semiHidden="0" w:uiPriority="62" w:unhideWhenUsed="0"/>
+    <w:lsdException w:name="Medium Shading 1 Accent 2" w:semiHidden="0" w:uiPriority="63" w:unhideWhenUsed="0"/>
+    <w:lsdException w:name="Medium Shading 2 Accent 2" w:semiHidden="0" w:uiPriority="64" w:unhideWhenUsed="0"/>
+    <w:lsdException w:name="Medium List 1 Accent 2" w:semiHidden="0" w:uiPriority="65" w:unhideWhenUsed="0"/>
+    <w:lsdException w:name="Medium List 2 Accent 2" w:semiHidden="0" w:uiPriority="66" w:unhideWhenUsed="0"/>
+    <w:lsdException w:name="Medium Grid 1 Accent 2" w:semiHidden="0" w:uiPriority="67" w:unhideWhenUsed="0"/>
+    <w:lsdException w:name="Medium Grid 2 Accent 2" w:semiHidden="0" w:uiPriority="68" w:unhideWhenUsed="0"/>
+    <w:lsdException w:name="Medium Grid 3 Accent 2" w:semiHidden="0" w:uiPriority="69" w:unhideWhenUsed="0"/>
+    <w:lsdException w:name="Dark List Accent 2" w:semiHidden="0" w:uiPriority="70" w:unhideWhenUsed="0"/>
+    <w:lsdException w:name="Colorful Shading Accent 2" w:semiHidden="0" w:uiPriority="71" w:unhideWhenUsed="0"/>
+    <w:lsdException w:name="Colorful List Accent 2" w:semiHidden="0" w:uiPriority="72" w:unhideWhenUsed="0"/>
+    <w:lsdException w:name="Colorful Grid Accent 2" w:semiHidden="0" w:uiPriority="73" w:unhideWhenUsed="0"/>
+    <w:lsdException w:name="Light Shading Accent 3" w:semiHidden="0" w:uiPriority="60" w:unhideWhenUsed="0"/>
+    <w:lsdException w:name="Light List Accent 3" w:semiHidden="0" w:uiPriority="61" w:unhideWhenUsed="0"/>
+    <w:lsdException w:name="Light Grid Accent 3" w:semiHidden="0" w:uiPriority="62" w:unhideWhenUsed="0"/>
+    <w:lsdException w:name="Medium Shading 1 Accent 3" w:semiHidden="0" w:uiPriority="63" w:unhideWhenUsed="0"/>
+    <w:lsdException w:name="Medium Shading 2 Accent 3" w:semiHidden="0" w:uiPriority="64" w:unhideWhenUsed="0"/>
+    <w:lsdException w:name="Medium List 1 Accent 3" w:semiHidden="0" w:uiPriority="65" w:unhideWhenUsed="0"/>
+    <w:lsdException w:name="Medium List 2 Accent 3" w:semiHidden="0" w:uiPriority="66" w:unhideWhenUsed="0"/>
+    <w:lsdException w:name="Medium Grid 1 Accent 3" w:semiHidden="0" w:uiPriority="67" w:unhideWhenUsed="0"/>
+    <w:lsdException w:name="Medium Grid 2 Accent 3" w:semiHidden="0" w:uiPriority="68" w:unhideWhenUsed="0"/>
+    <w:lsdException w:name="Medium Grid 3 Accent 3" w:semiHidden="0" w:uiPriority="69" w:unhideWhenUsed="0"/>
+    <w:lsdException w:name="Dark List Accent 3" w:semiHidden="0" w:uiPriority="70" w:unhideWhenUsed="0"/>
+    <w:lsdException w:name="Colorful Shading Accent 3" w:semiHidden="0" w:uiPriority="71" w:unhideWhenUsed="0"/>
+    <w:lsdException w:name="Colorful List Accent 3" w:semiHidden="0" w:uiPriority="72" w:unhideWhenUsed="0"/>
+    <w:lsdException w:name="Colorful Grid Accent 3" w:semiHidden="0" w:uiPriority="73" w:unhideWhenUsed="0"/>
+    <w:lsdException w:name="Light Shading Accent 4" w:semiHidden="0" w:uiPriority="60" w:unhideWhenUsed="0"/>
+    <w:lsdException w:name="Light List Accent 4" w:semiHidden="0" w:uiPriority="61" w:unhideWhenUsed="0"/>
+    <w:lsdException w:name="Light Grid Accent 4" w:semiHidden="0" w:uiPriority="62" w:unhideWhenUsed="0"/>
+    <w:lsdException w:name="Medium Shading 1 Accent 4" w:semiHidden="0" w:uiPriority="63" w:unhideWhenUsed="0"/>
+    <w:lsdException w:name="Medium Shading 2 Accent 4" w:semiHidden="0" w:uiPriority="64" w:unhideWhenUsed="0"/>
+    <w:lsdException w:name="Medium List 1 Accent 4" w:semiHidden="0" w:uiPriority="65" w:unhideWhenUsed="0"/>
+    <w:lsdException w:name="Medium List 2 Accent 4" w:semiHidden="0" w:uiPriority="66" w:unhideWhenUsed="0"/>
+    <w:lsdException w:name="Medium Grid 1 Accent 4" w:semiHidden="0" w:uiPriority="67" w:unhideWhenUsed="0"/>
+    <w:lsdException w:name="Medium Grid 2 Accent 4" w:semiHidden="0" w:uiPriority="68" w:unhideWhenUsed="0"/>
+    <w:lsdException w:name="Medium Grid 3 Accent 4" w:semiHidden="0" w:uiPriority="69" w:unhideWhenUsed="0"/>
+    <w:lsdException w:name="Dark List Accent 4" w:semiHidden="0" w:uiPriority="70" w:unhideWhenUsed="0"/>
+    <w:lsdException w:name="Colorful Shading Accent 4" w:semiHidden="0" w:uiPriority="71" w:unhideWhenUsed="0"/>
+    <w:lsdException w:name="Colorful List Accent 4" w:semiHidden="0" w:uiPriority="72" w:unhideWhenUsed="0"/>
+    <w:lsdException w:name="Colorful Grid Accent 4" w:semiHidden="0" w:uiPriority="73" w:unhideWhenUsed="0"/>
+    <w:lsdException w:name="Light Shading Accent 5" w:semiHidden="0" w:uiPriority="60" w:unhideWhenUsed="0"/>
+    <w:lsdException w:name="Light List Accent 5" w:semiHidden="0" w:uiPriority="61" w:unhideWhenUsed="0"/>
+    <w:lsdException w:name="Light Grid Accent 5" w:semiHidden="0" w:uiPriority="62" w:unhideWhenUsed="0"/>
+    <w:lsdException w:name="Medium Shading 1 Accent 5" w:semiHidden="0" w:uiPriority="63" w:unhideWhenUsed="0"/>
+    <w:lsdException w:name="Medium Shading 2 Accent 5" w:semiHidden="0" w:uiPriority="64" w:unhideWhenUsed="0"/>
+    <w:lsdException w:name="Medium List 1 Accent 5" w:semiHidden="0" w:uiPriority="65" w:unhideWhenUsed="0"/>
+    <w:lsdException w:name="Medium List 2 Accent 5" w:semiHidden="0" w:uiPriority="66" w:unhideWhenUsed="0"/>
+    <w:lsdException w:name="Medium Grid 1 Accent 5" w:semiHidden="0" w:uiPriority="67" w:unhideWhenUsed="0"/>
+    <w:lsdException w:name="Medium Grid 2 Accent 5" w:semiHidden="0" w:uiPriority="68" w:unhideWhenUsed="0"/>
+    <w:lsdException w:name="Medium Grid 3 Accent 5" w:semiHidden="0" w:uiPriority="69" w:unhideWhenUsed="0"/>
+    <w:lsdException w:name="Dark List Accent 5" w:semiHidden="0" w:uiPriority="70" w:unhideWhenUsed="0"/>
+    <w:lsdException w:name="Colorful Shading Accent 5" w:semiHidden="0" w:uiPriority="71" w:unhideWhenUsed="0"/>
+    <w:lsdException w:name="Colorful List Accent 5" w:semiHidden="0" w:uiPriority="72" w:unhideWhenUsed="0"/>
+    <w:lsdException w:name="Colorful Grid Accent 5" w:semiHidden="0" w:uiPriority="73" w:unhideWhenUsed="0"/>
+    <w:lsdException w:name="Light Shading Accent 6" w:semiHidden="0" w:uiPriority="60" w:unhideWhenUsed="0"/>
+    <w:lsdException w:name="Light List Accent 6" w:semiHidden="0" w:uiPriority="61" w:unhideWhenUsed="0"/>
+    <w:lsdException w:name="Light Grid Accent 6" w:semiHidden="0" w:uiPriority="62" w:unhideWhenUsed="0"/>
+    <w:lsdException w:name="Medium Shading 1 Accent 6" w:semiHidden="0" w:uiPriority="63" w:unhideWhenUsed="0"/>
+    <w:lsdException w:name="Medium Shading 2 Accent 6" w:semiHidden="0" w:uiPriority="64" w:unhideWhenUsed="0"/>
+    <w:lsdException w:name="Medium List 1 Accent 6" w:semiHidden="0" w:uiPriority="65" w:unhideWhenUsed="0"/>
+    <w:lsdException w:name="Medium List 2 Accent 6" w:semiHidden="0" w:uiPriority="66" w:unhideWhenUsed="0"/>
+    <w:lsdException w:name="Medium Grid 1 Accent 6" w:semiHidden="0" w:uiPriority="67" w:unhideWhenUsed="0"/>
+    <w:lsdException w:name="Medium Grid 2 Accent 6" w:semiHidden="0" w:uiPriority="68" w:unhideWhenUsed="0"/>
+    <w:lsdException w:name="Medium Grid 3 Accent 6" w:semiHidden="0" w:uiPriority="69" w:unhideWhenUsed="0"/>
+    <w:lsdException w:name="Dark List Accent 6" w:semiHidden="0" w:uiPriority="70" w:unhideWhenUsed="0"/>
+    <w:lsdException w:name="Colorful Shading Accent 6" w:semiHidden="0" w:uiPriority="71" w:unhideWhenUsed="0"/>
+    <w:lsdException w:name="Colorful List Accent 6" w:semiHidden="0" w:uiPriority="72" w:unhideWhenUsed="0"/>
+    <w:lsdException w:name="Colorful Grid Accent 6" w:semiHidden="0" w:uiPriority="73" w:unhideWhenUsed="0"/>
+    <w:lsdException w:name="Subtle Emphasis" w:semiHidden="0" w:uiPriority="19" w:unhideWhenUsed="0" w:qFormat="1"/>
+    <w:lsdException w:name="Intense Emphasis" w:semiHidden="0" w:uiPriority="21" w:unhideWhenUsed="0" w:qFormat="1"/>
+    <w:lsdException w:name="Subtle Reference" w:semiHidden="0" w:uiPriority="31" w:unhideWhenUsed="0" w:qFormat="1"/>
+    <w:lsdException w:name="Intense Reference" w:semiHidden="0" w:uiPriority="32" w:unhideWhenUsed="0" w:qFormat="1"/>
+    <w:lsdException w:name="Book Title" w:semiHidden="0" w:uiPriority="33" w:unhideWhenUsed="0" w:qFormat="1"/>
+    <w:lsdException w:name="Bibliography" w:uiPriority="37"/>
+    <w:lsdException w:name="TOC Heading" w:uiPriority="39" w:qFormat="1"/>
   </w:latentStyles>
   <w:style w:type="paragraph" w:default="1" w:styleId="Normln">
     <w:name w:val="Normal"/>
@@ -2960,6 +2901,7 @@
   <w:style w:type="character" w:default="1" w:styleId="Standardnpsmoodstavce">
     <w:name w:val="Default Paragraph Font"/>
     <w:uiPriority w:val="1"/>
+    <w:semiHidden/>
     <w:unhideWhenUsed/>
   </w:style>
   <w:style w:type="table" w:default="1" w:styleId="Normlntabulka">
@@ -2967,6 +2909,7 @@
     <w:uiPriority w:val="99"/>
     <w:semiHidden/>
     <w:unhideWhenUsed/>
+    <w:qFormat/>
     <w:tblPr>
       <w:tblInd w:w="0" w:type="dxa"/>
       <w:tblCellMar>
@@ -3194,7 +3137,7 @@
       <w:color w:val="808080"/>
     </w:rPr>
   </w:style>
-  <w:style w:type="table" w:styleId="Tabulkaseznamu3">
+  <w:style w:type="table" w:customStyle="1" w:styleId="ListTable3">
     <w:name w:val="List Table 3"/>
     <w:basedOn w:val="Normlntabulka"/>
     <w:uiPriority w:val="48"/>

</xml_diff>